<commit_message>
Started on GDD (mostly)
GDD:
- Added most things except Mock ups etc
- Will be finished in the lab

TDD:
- Names added :p
- Will add more in the lab
</commit_message>
<xml_diff>
--- a/Game Design Document.docx
+++ b/Game Design Document.docx
@@ -35,6 +35,8 @@
         <w:jc w:val="center"/>
         <w:rPr>
           <w:rFonts w:asciiTheme="majorHAnsi" w:eastAsiaTheme="majorEastAsia" w:hAnsiTheme="majorHAnsi" w:cstheme="majorBidi"/>
+          <w:b/>
+          <w:bCs/>
           <w:color w:val="0F4761" w:themeColor="accent1" w:themeShade="BF"/>
           <w:sz w:val="56"/>
           <w:szCs w:val="56"/>
@@ -43,12 +45,25 @@
       <w:r>
         <w:rPr>
           <w:rFonts w:asciiTheme="majorHAnsi" w:eastAsiaTheme="majorEastAsia" w:hAnsiTheme="majorHAnsi" w:cstheme="majorBidi"/>
+          <w:b/>
+          <w:bCs/>
           <w:color w:val="0F4761" w:themeColor="accent1" w:themeShade="BF"/>
           <w:sz w:val="56"/>
           <w:szCs w:val="56"/>
         </w:rPr>
         <w:t>M</w:t>
       </w:r>
+      <w:r>
+        <w:rPr>
+          <w:rFonts w:asciiTheme="majorHAnsi" w:eastAsiaTheme="majorEastAsia" w:hAnsiTheme="majorHAnsi" w:cstheme="majorBidi"/>
+          <w:b/>
+          <w:bCs/>
+          <w:color w:val="0F4761" w:themeColor="accent1" w:themeShade="BF"/>
+          <w:sz w:val="56"/>
+          <w:szCs w:val="56"/>
+        </w:rPr>
+        <w:t>ine Over Matter</w:t>
+      </w:r>
     </w:p>
     <w:p/>
     <w:p>
@@ -68,15 +83,13 @@
         <w:t xml:space="preserve">Genre: </w:t>
       </w:r>
       <w:bookmarkEnd w:id="2"/>
-    </w:p>
-    <w:p>
-      <w:pPr>
-        <w:jc w:val="center"/>
+      <w:r>
         <w:rPr>
           <w:rFonts w:asciiTheme="majorHAnsi" w:eastAsiaTheme="majorEastAsia" w:hAnsiTheme="majorHAnsi" w:cstheme="majorBidi"/>
           <w:color w:val="0F4761" w:themeColor="accent1" w:themeShade="BF"/>
         </w:rPr>
-      </w:pPr>
+        <w:t>Mining Sim/Adventure/Roguelike</w:t>
+      </w:r>
     </w:p>
     <w:p>
       <w:pPr>
@@ -86,56 +99,88 @@
           <w:color w:val="0F4761" w:themeColor="accent1" w:themeShade="BF"/>
         </w:rPr>
       </w:pPr>
-      <w:bookmarkStart w:id="3" w:name="_Toc196208465"/>
-      <w:r>
+    </w:p>
+    <w:p>
+      <w:pPr>
+        <w:jc w:val="center"/>
         <w:rPr>
           <w:rFonts w:asciiTheme="majorHAnsi" w:eastAsiaTheme="majorEastAsia" w:hAnsiTheme="majorHAnsi" w:cstheme="majorBidi"/>
           <w:color w:val="0F4761" w:themeColor="accent1" w:themeShade="BF"/>
         </w:rPr>
-        <w:t>Target Audience:</w:t>
-      </w:r>
-      <w:bookmarkEnd w:id="3"/>
-    </w:p>
-    <w:p>
-      <w:pPr>
-        <w:jc w:val="center"/>
+      </w:pPr>
+      <w:bookmarkStart w:id="3" w:name="_Toc196208465"/>
+      <w:r>
         <w:rPr>
           <w:rFonts w:asciiTheme="majorHAnsi" w:eastAsiaTheme="majorEastAsia" w:hAnsiTheme="majorHAnsi" w:cstheme="majorBidi"/>
           <w:color w:val="0F4761" w:themeColor="accent1" w:themeShade="BF"/>
         </w:rPr>
-      </w:pPr>
-    </w:p>
-    <w:p>
-      <w:pPr>
-        <w:jc w:val="center"/>
+        <w:t>Target Audience:</w:t>
+      </w:r>
+      <w:bookmarkEnd w:id="3"/>
+      <w:r>
         <w:rPr>
           <w:rFonts w:asciiTheme="majorHAnsi" w:eastAsiaTheme="majorEastAsia" w:hAnsiTheme="majorHAnsi" w:cstheme="majorBidi"/>
           <w:color w:val="0F4761" w:themeColor="accent1" w:themeShade="BF"/>
         </w:rPr>
-      </w:pPr>
-      <w:bookmarkStart w:id="4" w:name="_Toc196208466"/>
-      <w:r>
+        <w:t xml:space="preserve"> Fans of Mining sims and Roguelike games</w:t>
+      </w:r>
+    </w:p>
+    <w:p>
+      <w:pPr>
+        <w:jc w:val="center"/>
         <w:rPr>
           <w:rFonts w:asciiTheme="majorHAnsi" w:eastAsiaTheme="majorEastAsia" w:hAnsiTheme="majorHAnsi" w:cstheme="majorBidi"/>
           <w:color w:val="0F4761" w:themeColor="accent1" w:themeShade="BF"/>
         </w:rPr>
-        <w:t>Developer</w:t>
-      </w:r>
-      <w:r>
+      </w:pPr>
+    </w:p>
+    <w:p>
+      <w:pPr>
+        <w:jc w:val="center"/>
         <w:rPr>
           <w:rFonts w:asciiTheme="majorHAnsi" w:eastAsiaTheme="majorEastAsia" w:hAnsiTheme="majorHAnsi" w:cstheme="majorBidi"/>
           <w:color w:val="0F4761" w:themeColor="accent1" w:themeShade="BF"/>
         </w:rPr>
-        <w:t>s</w:t>
-      </w:r>
+      </w:pPr>
+      <w:bookmarkStart w:id="4" w:name="_Toc196208466"/>
       <w:r>
         <w:rPr>
           <w:rFonts w:asciiTheme="majorHAnsi" w:eastAsiaTheme="majorEastAsia" w:hAnsiTheme="majorHAnsi" w:cstheme="majorBidi"/>
           <w:color w:val="0F4761" w:themeColor="accent1" w:themeShade="BF"/>
         </w:rPr>
+        <w:t>Developer</w:t>
+      </w:r>
+      <w:r>
+        <w:rPr>
+          <w:rFonts w:asciiTheme="majorHAnsi" w:eastAsiaTheme="majorEastAsia" w:hAnsiTheme="majorHAnsi" w:cstheme="majorBidi"/>
+          <w:color w:val="0F4761" w:themeColor="accent1" w:themeShade="BF"/>
+        </w:rPr>
+        <w:t>s</w:t>
+      </w:r>
+      <w:r>
+        <w:rPr>
+          <w:rFonts w:asciiTheme="majorHAnsi" w:eastAsiaTheme="majorEastAsia" w:hAnsiTheme="majorHAnsi" w:cstheme="majorBidi"/>
+          <w:color w:val="0F4761" w:themeColor="accent1" w:themeShade="BF"/>
+        </w:rPr>
         <w:t xml:space="preserve">: </w:t>
       </w:r>
       <w:bookmarkEnd w:id="4"/>
+    </w:p>
+    <w:p>
+      <w:pPr>
+        <w:jc w:val="center"/>
+        <w:rPr>
+          <w:rFonts w:asciiTheme="majorHAnsi" w:eastAsiaTheme="majorEastAsia" w:hAnsiTheme="majorHAnsi" w:cstheme="majorBidi"/>
+          <w:color w:val="0F4761" w:themeColor="accent1" w:themeShade="BF"/>
+        </w:rPr>
+      </w:pPr>
+      <w:r>
+        <w:rPr>
+          <w:rFonts w:asciiTheme="majorHAnsi" w:eastAsiaTheme="majorEastAsia" w:hAnsiTheme="majorHAnsi" w:cstheme="majorBidi"/>
+          <w:color w:val="0F4761" w:themeColor="accent1" w:themeShade="BF"/>
+        </w:rPr>
+        <w:t>Abby Sutton, Matthew Warn, Duane Belleza, Sam Hurd</w:t>
+      </w:r>
     </w:p>
     <w:p>
       <w:pPr>
@@ -183,6 +228,13 @@
           <w:color w:val="0F4761" w:themeColor="accent1" w:themeShade="BF"/>
         </w:rPr>
         <w:t xml:space="preserve"> </w:t>
+      </w:r>
+      <w:r>
+        <w:rPr>
+          <w:rFonts w:asciiTheme="majorHAnsi" w:eastAsiaTheme="majorEastAsia" w:hAnsiTheme="majorHAnsi" w:cstheme="majorBidi"/>
+          <w:color w:val="0F4761" w:themeColor="accent1" w:themeShade="BF"/>
+        </w:rPr>
+        <w:t xml:space="preserve"> 27/05/2025</w:t>
       </w:r>
     </w:p>
     <w:sdt>
@@ -846,7 +898,7 @@
                 <w:noProof/>
                 <w:webHidden/>
               </w:rPr>
-              <w:t>5</w:t>
+              <w:t>4</w:t>
             </w:r>
             <w:r>
               <w:rPr>
@@ -1056,7 +1108,7 @@
                 <w:noProof/>
                 <w:webHidden/>
               </w:rPr>
-              <w:t>6</w:t>
+              <w:t>5</w:t>
             </w:r>
             <w:r>
               <w:rPr>
@@ -1126,7 +1178,7 @@
                 <w:noProof/>
                 <w:webHidden/>
               </w:rPr>
-              <w:t>6</w:t>
+              <w:t>5</w:t>
             </w:r>
             <w:r>
               <w:rPr>
@@ -1196,7 +1248,7 @@
                 <w:noProof/>
                 <w:webHidden/>
               </w:rPr>
-              <w:t>7</w:t>
+              <w:t>5</w:t>
             </w:r>
             <w:r>
               <w:rPr>
@@ -1266,7 +1318,7 @@
                 <w:noProof/>
                 <w:webHidden/>
               </w:rPr>
-              <w:t>7</w:t>
+              <w:t>6</w:t>
             </w:r>
             <w:r>
               <w:rPr>
@@ -1323,6 +1375,21 @@
       <w:bookmarkEnd w:id="7"/>
       <w:bookmarkEnd w:id="8"/>
     </w:p>
+    <w:p>
+      <w:r>
+        <w:t xml:space="preserve">Mine Over Matter is a roguelike mining sim adventure game where the player takes on the role of a Miner descending into dangerous caverns searching for a lost friend. Inspired by games like </w:t>
+      </w:r>
+      <w:r>
+        <w:rPr>
+          <w:i/>
+          <w:iCs/>
+        </w:rPr>
+        <w:t>Game 1, Game 2 and Game 3</w:t>
+      </w:r>
+      <w:r>
+        <w:t>, it combines resource gathering, tool progressions and survival elements.</w:t>
+      </w:r>
+    </w:p>
     <w:p/>
     <w:p>
       <w:pPr>
@@ -1338,6 +1405,69 @@
       <w:bookmarkEnd w:id="10"/>
       <w:bookmarkEnd w:id="11"/>
     </w:p>
+    <w:p>
+      <w:r>
+        <w:rPr>
+          <w:b/>
+          <w:bCs/>
+        </w:rPr>
+        <w:t>Genre:</w:t>
+      </w:r>
+      <w:r>
+        <w:t xml:space="preserve"> Mining Sim/Adventure/</w:t>
+      </w:r>
+      <w:r>
+        <w:t>Roguelike</w:t>
+      </w:r>
+    </w:p>
+    <w:p>
+      <w:r>
+        <w:rPr>
+          <w:b/>
+          <w:bCs/>
+        </w:rPr>
+        <w:t>Target Audience:</w:t>
+      </w:r>
+      <w:r>
+        <w:t xml:space="preserve"> Fans of mining sims, roguelikes and progression-based adventure games</w:t>
+      </w:r>
+    </w:p>
+    <w:p>
+      <w:r>
+        <w:rPr>
+          <w:b/>
+          <w:bCs/>
+        </w:rPr>
+        <w:t>Platforms:</w:t>
+      </w:r>
+      <w:r>
+        <w:t xml:space="preserve"> PC, Xbox Controller supported</w:t>
+      </w:r>
+    </w:p>
+    <w:p>
+      <w:r>
+        <w:rPr>
+          <w:b/>
+          <w:bCs/>
+        </w:rPr>
+        <w:t>Developers:</w:t>
+      </w:r>
+      <w:r>
+        <w:t xml:space="preserve"> Abby Sutton, Matthew Warn, Duane Belleza, Sam Hurd</w:t>
+      </w:r>
+    </w:p>
+    <w:p>
+      <w:r>
+        <w:rPr>
+          <w:b/>
+          <w:bCs/>
+        </w:rPr>
+        <w:t>Core Gameplay:</w:t>
+      </w:r>
+      <w:r>
+        <w:t xml:space="preserve"> Strategic digging, Resource management and survival</w:t>
+      </w:r>
+    </w:p>
     <w:p/>
     <w:p>
       <w:pPr>
@@ -1353,6 +1483,110 @@
       <w:bookmarkEnd w:id="13"/>
       <w:bookmarkEnd w:id="14"/>
     </w:p>
+    <w:p>
+      <w:pPr>
+        <w:rPr>
+          <w:b/>
+          <w:bCs/>
+        </w:rPr>
+      </w:pPr>
+      <w:r>
+        <w:rPr>
+          <w:b/>
+          <w:bCs/>
+        </w:rPr>
+        <w:t>Core Systems:</w:t>
+      </w:r>
+    </w:p>
+    <w:p>
+      <w:pPr>
+        <w:pStyle w:val="ListParagraph"/>
+        <w:numPr>
+          <w:ilvl w:val="0"/>
+          <w:numId w:val="9"/>
+        </w:numPr>
+      </w:pPr>
+      <w:r>
+        <w:rPr>
+          <w:b/>
+          <w:bCs/>
+        </w:rPr>
+        <w:t>Mining Mechanics:</w:t>
+      </w:r>
+      <w:r>
+        <w:t xml:space="preserve"> Players can dig through different types of blocks whether it be dirt, stone and they have different resistance values the deeper depths the player goes through.</w:t>
+      </w:r>
+    </w:p>
+    <w:p>
+      <w:pPr>
+        <w:pStyle w:val="ListParagraph"/>
+        <w:numPr>
+          <w:ilvl w:val="0"/>
+          <w:numId w:val="9"/>
+        </w:numPr>
+      </w:pPr>
+      <w:r>
+        <w:rPr>
+          <w:b/>
+          <w:bCs/>
+        </w:rPr>
+        <w:t>Stamina System:</w:t>
+      </w:r>
+      <w:r>
+        <w:t xml:space="preserve"> Limited stamina that depletes depending on player’s actions (mining, running, jumping) and must be managed carefully otherwise the player loses.</w:t>
+      </w:r>
+    </w:p>
+    <w:p/>
+    <w:p>
+      <w:pPr>
+        <w:rPr>
+          <w:b/>
+          <w:bCs/>
+        </w:rPr>
+      </w:pPr>
+      <w:r>
+        <w:rPr>
+          <w:b/>
+          <w:bCs/>
+        </w:rPr>
+        <w:t>Hazards:</w:t>
+      </w:r>
+    </w:p>
+    <w:p>
+      <w:pPr>
+        <w:pStyle w:val="ListParagraph"/>
+        <w:numPr>
+          <w:ilvl w:val="0"/>
+          <w:numId w:val="9"/>
+        </w:numPr>
+      </w:pPr>
+      <w:r>
+        <w:rPr>
+          <w:b/>
+          <w:bCs/>
+        </w:rPr>
+        <w:t>Enemies</w:t>
+      </w:r>
+      <w:r>
+        <w:rPr>
+          <w:b/>
+          <w:bCs/>
+        </w:rPr>
+        <w:t>:</w:t>
+      </w:r>
+      <w:r>
+        <w:t xml:space="preserve"> Spiders with tracking AI that hurt the player</w:t>
+      </w:r>
+    </w:p>
+    <w:p>
+      <w:pPr>
+        <w:pStyle w:val="ListParagraph"/>
+        <w:numPr>
+          <w:ilvl w:val="0"/>
+          <w:numId w:val="9"/>
+        </w:numPr>
+      </w:pPr>
+    </w:p>
     <w:p/>
     <w:p>
       <w:pPr>
@@ -1368,6 +1602,202 @@
       <w:bookmarkEnd w:id="16"/>
       <w:bookmarkEnd w:id="17"/>
     </w:p>
+    <w:p>
+      <w:pPr>
+        <w:pStyle w:val="ListParagraph"/>
+        <w:numPr>
+          <w:ilvl w:val="0"/>
+          <w:numId w:val="4"/>
+        </w:numPr>
+        <w:rPr>
+          <w:b/>
+          <w:bCs/>
+        </w:rPr>
+      </w:pPr>
+      <w:r>
+        <w:rPr>
+          <w:b/>
+          <w:bCs/>
+        </w:rPr>
+        <w:t>Player prepares on the surface</w:t>
+      </w:r>
+      <w:r>
+        <w:rPr>
+          <w:b/>
+          <w:bCs/>
+        </w:rPr>
+        <w:t>:</w:t>
+      </w:r>
+    </w:p>
+    <w:p>
+      <w:pPr>
+        <w:pStyle w:val="ListParagraph"/>
+        <w:numPr>
+          <w:ilvl w:val="1"/>
+          <w:numId w:val="4"/>
+        </w:numPr>
+      </w:pPr>
+      <w:r>
+        <w:t>Upgrade tools, recover health/stamina, prepare to mine.</w:t>
+      </w:r>
+    </w:p>
+    <w:p>
+      <w:pPr>
+        <w:pStyle w:val="ListParagraph"/>
+        <w:numPr>
+          <w:ilvl w:val="0"/>
+          <w:numId w:val="4"/>
+        </w:numPr>
+        <w:rPr>
+          <w:b/>
+          <w:bCs/>
+        </w:rPr>
+      </w:pPr>
+      <w:r>
+        <w:rPr>
+          <w:b/>
+          <w:bCs/>
+        </w:rPr>
+        <w:lastRenderedPageBreak/>
+        <w:t>Descends into the mines</w:t>
+      </w:r>
+      <w:r>
+        <w:rPr>
+          <w:b/>
+          <w:bCs/>
+        </w:rPr>
+        <w:t>:</w:t>
+      </w:r>
+    </w:p>
+    <w:p>
+      <w:pPr>
+        <w:pStyle w:val="ListParagraph"/>
+        <w:numPr>
+          <w:ilvl w:val="1"/>
+          <w:numId w:val="4"/>
+        </w:numPr>
+      </w:pPr>
+      <w:r>
+        <w:t>Dig strategically, collect resources and manage stamina while doing so.</w:t>
+      </w:r>
+    </w:p>
+    <w:p>
+      <w:pPr>
+        <w:pStyle w:val="ListParagraph"/>
+        <w:numPr>
+          <w:ilvl w:val="0"/>
+          <w:numId w:val="4"/>
+        </w:numPr>
+        <w:rPr>
+          <w:b/>
+          <w:bCs/>
+        </w:rPr>
+      </w:pPr>
+      <w:r>
+        <w:rPr>
+          <w:b/>
+          <w:bCs/>
+        </w:rPr>
+        <w:t>Survive in the mines/underground</w:t>
+      </w:r>
+      <w:r>
+        <w:rPr>
+          <w:b/>
+          <w:bCs/>
+        </w:rPr>
+        <w:t>:</w:t>
+      </w:r>
+    </w:p>
+    <w:p>
+      <w:pPr>
+        <w:pStyle w:val="ListParagraph"/>
+        <w:numPr>
+          <w:ilvl w:val="1"/>
+          <w:numId w:val="4"/>
+        </w:numPr>
+      </w:pPr>
+      <w:r>
+        <w:t>Manage stamina, avoid spiders.</w:t>
+      </w:r>
+    </w:p>
+    <w:p>
+      <w:pPr>
+        <w:pStyle w:val="ListParagraph"/>
+        <w:numPr>
+          <w:ilvl w:val="0"/>
+          <w:numId w:val="4"/>
+        </w:numPr>
+        <w:rPr>
+          <w:b/>
+          <w:bCs/>
+        </w:rPr>
+      </w:pPr>
+      <w:r>
+        <w:rPr>
+          <w:b/>
+          <w:bCs/>
+        </w:rPr>
+        <w:t>Return to the surface</w:t>
+      </w:r>
+      <w:r>
+        <w:rPr>
+          <w:b/>
+          <w:bCs/>
+        </w:rPr>
+        <w:t>:</w:t>
+      </w:r>
+    </w:p>
+    <w:p>
+      <w:pPr>
+        <w:pStyle w:val="ListParagraph"/>
+        <w:numPr>
+          <w:ilvl w:val="1"/>
+          <w:numId w:val="4"/>
+        </w:numPr>
+      </w:pPr>
+      <w:r>
+        <w:t>Make it back to the surface before stamina runs out.</w:t>
+      </w:r>
+    </w:p>
+    <w:p>
+      <w:pPr>
+        <w:pStyle w:val="ListParagraph"/>
+        <w:numPr>
+          <w:ilvl w:val="0"/>
+          <w:numId w:val="4"/>
+        </w:numPr>
+        <w:rPr>
+          <w:b/>
+          <w:bCs/>
+        </w:rPr>
+      </w:pPr>
+      <w:r>
+        <w:rPr>
+          <w:b/>
+          <w:bCs/>
+        </w:rPr>
+        <w:t>Player upgrades stats/tools and repeats</w:t>
+      </w:r>
+      <w:r>
+        <w:rPr>
+          <w:b/>
+          <w:bCs/>
+        </w:rPr>
+        <w:t>:</w:t>
+      </w:r>
+    </w:p>
+    <w:p>
+      <w:pPr>
+        <w:pStyle w:val="ListParagraph"/>
+        <w:numPr>
+          <w:ilvl w:val="1"/>
+          <w:numId w:val="4"/>
+        </w:numPr>
+      </w:pPr>
+      <w:r>
+        <w:t>Use resources collected to improve tools or player stats to get deeper dives and save friend.</w:t>
+      </w:r>
+    </w:p>
     <w:p/>
     <w:p>
       <w:pPr>
@@ -1398,6 +1828,45 @@
       <w:bookmarkEnd w:id="22"/>
       <w:bookmarkEnd w:id="23"/>
     </w:p>
+    <w:p>
+      <w:pPr>
+        <w:rPr>
+          <w:b/>
+          <w:bCs/>
+        </w:rPr>
+      </w:pPr>
+      <w:r>
+        <w:rPr>
+          <w:b/>
+          <w:bCs/>
+        </w:rPr>
+        <w:t>World Structure:</w:t>
+      </w:r>
+    </w:p>
+    <w:p>
+      <w:pPr>
+        <w:pStyle w:val="ListParagraph"/>
+        <w:numPr>
+          <w:ilvl w:val="0"/>
+          <w:numId w:val="9"/>
+        </w:numPr>
+      </w:pPr>
+      <w:r>
+        <w:t>Surface Hub</w:t>
+      </w:r>
+      <w:r>
+        <w:t>: Safe zone with upgrade stations and healing.</w:t>
+      </w:r>
+    </w:p>
+    <w:p>
+      <w:pPr>
+        <w:pStyle w:val="ListParagraph"/>
+        <w:numPr>
+          <w:ilvl w:val="0"/>
+          <w:numId w:val="9"/>
+        </w:numPr>
+      </w:pPr>
+    </w:p>
     <w:p/>
     <w:p>
       <w:pPr>
@@ -1413,7 +1882,102 @@
       <w:bookmarkEnd w:id="25"/>
       <w:bookmarkEnd w:id="26"/>
     </w:p>
-    <w:p/>
+    <w:p>
+      <w:pPr>
+        <w:pStyle w:val="ListParagraph"/>
+        <w:numPr>
+          <w:ilvl w:val="0"/>
+          <w:numId w:val="9"/>
+        </w:numPr>
+      </w:pPr>
+      <w:r>
+        <w:t>Early Game</w:t>
+      </w:r>
+    </w:p>
+    <w:p>
+      <w:pPr>
+        <w:pStyle w:val="ListParagraph"/>
+        <w:numPr>
+          <w:ilvl w:val="1"/>
+          <w:numId w:val="9"/>
+        </w:numPr>
+      </w:pPr>
+      <w:r>
+        <w:t>Player learns basic mechanics such as mining and digging their first couple holes.</w:t>
+      </w:r>
+    </w:p>
+    <w:p>
+      <w:pPr>
+        <w:pStyle w:val="ListParagraph"/>
+        <w:numPr>
+          <w:ilvl w:val="0"/>
+          <w:numId w:val="9"/>
+        </w:numPr>
+      </w:pPr>
+      <w:r>
+        <w:t>Mid Game</w:t>
+      </w:r>
+    </w:p>
+    <w:p>
+      <w:pPr>
+        <w:pStyle w:val="ListParagraph"/>
+        <w:numPr>
+          <w:ilvl w:val="1"/>
+          <w:numId w:val="9"/>
+        </w:numPr>
+      </w:pPr>
+      <w:r>
+        <w:t>Players start to get a feel of how to mine, in which they start collecting resources to upgrade their tools.</w:t>
+      </w:r>
+    </w:p>
+    <w:p>
+      <w:pPr>
+        <w:pStyle w:val="ListParagraph"/>
+        <w:numPr>
+          <w:ilvl w:val="0"/>
+          <w:numId w:val="9"/>
+        </w:numPr>
+      </w:pPr>
+      <w:r>
+        <w:t>Late Game</w:t>
+      </w:r>
+    </w:p>
+    <w:p>
+      <w:pPr>
+        <w:pStyle w:val="ListParagraph"/>
+        <w:numPr>
+          <w:ilvl w:val="1"/>
+          <w:numId w:val="9"/>
+        </w:numPr>
+      </w:pPr>
+      <w:r>
+        <w:t>Players will start pushing to the deepest depths of the game with most of the tools/stats near to max level.</w:t>
+      </w:r>
+    </w:p>
+    <w:p>
+      <w:pPr>
+        <w:pStyle w:val="ListParagraph"/>
+        <w:numPr>
+          <w:ilvl w:val="0"/>
+          <w:numId w:val="9"/>
+        </w:numPr>
+      </w:pPr>
+      <w:r>
+        <w:t>End Game</w:t>
+      </w:r>
+    </w:p>
+    <w:p>
+      <w:pPr>
+        <w:pStyle w:val="ListParagraph"/>
+        <w:numPr>
+          <w:ilvl w:val="1"/>
+          <w:numId w:val="9"/>
+        </w:numPr>
+      </w:pPr>
+      <w:r>
+        <w:t>Discover the fate of the Miner’s friend and achieve closure.</w:t>
+      </w:r>
+    </w:p>
     <w:p>
       <w:pPr>
         <w:pStyle w:val="Heading2"/>
@@ -1428,6 +1992,247 @@
       <w:bookmarkEnd w:id="28"/>
       <w:bookmarkEnd w:id="29"/>
     </w:p>
+    <w:tbl>
+      <w:tblPr>
+        <w:tblStyle w:val="TableGrid"/>
+        <w:tblW w:w="0" w:type="auto"/>
+        <w:tblLook w:val="04A0" w:firstRow="1" w:lastRow="0" w:firstColumn="1" w:lastColumn="0" w:noHBand="0" w:noVBand="1"/>
+      </w:tblPr>
+      <w:tblGrid>
+        <w:gridCol w:w="3116"/>
+        <w:gridCol w:w="3117"/>
+        <w:gridCol w:w="3117"/>
+      </w:tblGrid>
+      <w:tr>
+        <w:tc>
+          <w:tcPr>
+            <w:tcW w:w="3116" w:type="dxa"/>
+          </w:tcPr>
+          <w:p>
+            <w:pPr>
+              <w:rPr>
+                <w:b/>
+                <w:bCs/>
+              </w:rPr>
+            </w:pPr>
+            <w:r>
+              <w:rPr>
+                <w:b/>
+                <w:bCs/>
+              </w:rPr>
+              <w:t>Action</w:t>
+            </w:r>
+          </w:p>
+        </w:tc>
+        <w:tc>
+          <w:tcPr>
+            <w:tcW w:w="3117" w:type="dxa"/>
+            <w:shd w:val="clear" w:color="auto" w:fill="D1D1D1" w:themeFill="background2" w:themeFillShade="E6"/>
+          </w:tcPr>
+          <w:p>
+            <w:pPr>
+              <w:rPr>
+                <w:b/>
+                <w:bCs/>
+              </w:rPr>
+            </w:pPr>
+            <w:r>
+              <w:rPr>
+                <w:b/>
+                <w:bCs/>
+              </w:rPr>
+              <w:t>Keyboard</w:t>
+            </w:r>
+          </w:p>
+        </w:tc>
+        <w:tc>
+          <w:tcPr>
+            <w:tcW w:w="3117" w:type="dxa"/>
+            <w:shd w:val="clear" w:color="auto" w:fill="D1D1D1" w:themeFill="background2" w:themeFillShade="E6"/>
+          </w:tcPr>
+          <w:p>
+            <w:pPr>
+              <w:rPr>
+                <w:b/>
+                <w:bCs/>
+              </w:rPr>
+            </w:pPr>
+            <w:r>
+              <w:rPr>
+                <w:b/>
+                <w:bCs/>
+              </w:rPr>
+              <w:t>Xbox Controller</w:t>
+            </w:r>
+          </w:p>
+        </w:tc>
+      </w:tr>
+      <w:tr>
+        <w:tc>
+          <w:tcPr>
+            <w:tcW w:w="3116" w:type="dxa"/>
+          </w:tcPr>
+          <w:p>
+            <w:r>
+              <w:t>Movement</w:t>
+            </w:r>
+          </w:p>
+        </w:tc>
+        <w:tc>
+          <w:tcPr>
+            <w:tcW w:w="3117" w:type="dxa"/>
+          </w:tcPr>
+          <w:p>
+            <w:r>
+              <w:t>WASD</w:t>
+            </w:r>
+          </w:p>
+        </w:tc>
+        <w:tc>
+          <w:tcPr>
+            <w:tcW w:w="3117" w:type="dxa"/>
+          </w:tcPr>
+          <w:p>
+            <w:r>
+              <w:rPr>
+                <w:i/>
+                <w:iCs/>
+              </w:rPr>
+              <w:t>Placeholder</w:t>
+            </w:r>
+          </w:p>
+        </w:tc>
+      </w:tr>
+      <w:tr>
+        <w:tc>
+          <w:tcPr>
+            <w:tcW w:w="3116" w:type="dxa"/>
+          </w:tcPr>
+          <w:p>
+            <w:r>
+              <w:lastRenderedPageBreak/>
+              <w:t>Mine</w:t>
+            </w:r>
+          </w:p>
+        </w:tc>
+        <w:tc>
+          <w:tcPr>
+            <w:tcW w:w="3117" w:type="dxa"/>
+          </w:tcPr>
+          <w:p>
+            <w:pPr>
+              <w:rPr>
+                <w:i/>
+                <w:iCs/>
+              </w:rPr>
+            </w:pPr>
+            <w:r>
+              <w:rPr>
+                <w:i/>
+                <w:iCs/>
+              </w:rPr>
+              <w:t>Placeholder</w:t>
+            </w:r>
+          </w:p>
+        </w:tc>
+        <w:tc>
+          <w:tcPr>
+            <w:tcW w:w="3117" w:type="dxa"/>
+          </w:tcPr>
+          <w:p>
+            <w:r>
+              <w:rPr>
+                <w:i/>
+                <w:iCs/>
+              </w:rPr>
+              <w:t>Placeholder</w:t>
+            </w:r>
+          </w:p>
+        </w:tc>
+      </w:tr>
+      <w:tr>
+        <w:tc>
+          <w:tcPr>
+            <w:tcW w:w="3116" w:type="dxa"/>
+          </w:tcPr>
+          <w:p>
+            <w:r>
+              <w:t>Inventory</w:t>
+            </w:r>
+          </w:p>
+        </w:tc>
+        <w:tc>
+          <w:tcPr>
+            <w:tcW w:w="3117" w:type="dxa"/>
+          </w:tcPr>
+          <w:p>
+            <w:pPr>
+              <w:rPr>
+                <w:i/>
+                <w:iCs/>
+              </w:rPr>
+            </w:pPr>
+            <w:r>
+              <w:rPr>
+                <w:i/>
+                <w:iCs/>
+              </w:rPr>
+              <w:t>Placeholder</w:t>
+            </w:r>
+          </w:p>
+        </w:tc>
+        <w:tc>
+          <w:tcPr>
+            <w:tcW w:w="3117" w:type="dxa"/>
+          </w:tcPr>
+          <w:p>
+            <w:r>
+              <w:rPr>
+                <w:i/>
+                <w:iCs/>
+              </w:rPr>
+              <w:t>Placeholder</w:t>
+            </w:r>
+          </w:p>
+        </w:tc>
+      </w:tr>
+      <w:tr>
+        <w:tc>
+          <w:tcPr>
+            <w:tcW w:w="3116" w:type="dxa"/>
+          </w:tcPr>
+          <w:p>
+            <w:r>
+              <w:t>Pause</w:t>
+            </w:r>
+          </w:p>
+        </w:tc>
+        <w:tc>
+          <w:tcPr>
+            <w:tcW w:w="3117" w:type="dxa"/>
+          </w:tcPr>
+          <w:p>
+            <w:r>
+              <w:t>Esc</w:t>
+            </w:r>
+          </w:p>
+        </w:tc>
+        <w:tc>
+          <w:tcPr>
+            <w:tcW w:w="3117" w:type="dxa"/>
+          </w:tcPr>
+          <w:p>
+            <w:r>
+              <w:rPr>
+                <w:i/>
+                <w:iCs/>
+              </w:rPr>
+              <w:t>Placeholder</w:t>
+            </w:r>
+          </w:p>
+        </w:tc>
+      </w:tr>
+    </w:tbl>
     <w:p/>
     <w:p>
       <w:pPr>
@@ -1443,6 +2248,121 @@
       <w:bookmarkEnd w:id="31"/>
       <w:bookmarkEnd w:id="32"/>
     </w:p>
+    <w:p>
+      <w:pPr>
+        <w:rPr>
+          <w:b/>
+          <w:bCs/>
+        </w:rPr>
+      </w:pPr>
+      <w:r>
+        <w:rPr>
+          <w:b/>
+          <w:bCs/>
+        </w:rPr>
+        <w:t>HUD Elements:</w:t>
+      </w:r>
+    </w:p>
+    <w:p>
+      <w:pPr>
+        <w:pStyle w:val="ListParagraph"/>
+        <w:numPr>
+          <w:ilvl w:val="0"/>
+          <w:numId w:val="5"/>
+        </w:numPr>
+      </w:pPr>
+      <w:r>
+        <w:t>Health Bar</w:t>
+      </w:r>
+    </w:p>
+    <w:p>
+      <w:pPr>
+        <w:pStyle w:val="ListParagraph"/>
+        <w:numPr>
+          <w:ilvl w:val="0"/>
+          <w:numId w:val="5"/>
+        </w:numPr>
+      </w:pPr>
+      <w:r>
+        <w:t>Stamina Bar</w:t>
+      </w:r>
+    </w:p>
+    <w:p>
+      <w:pPr>
+        <w:pStyle w:val="ListParagraph"/>
+        <w:numPr>
+          <w:ilvl w:val="0"/>
+          <w:numId w:val="5"/>
+        </w:numPr>
+      </w:pPr>
+      <w:r>
+        <w:t>Depth Meter</w:t>
+      </w:r>
+    </w:p>
+    <w:p>
+      <w:pPr>
+        <w:pStyle w:val="ListParagraph"/>
+        <w:numPr>
+          <w:ilvl w:val="0"/>
+          <w:numId w:val="5"/>
+        </w:numPr>
+      </w:pPr>
+      <w:r>
+        <w:t>Resource icons</w:t>
+      </w:r>
+    </w:p>
+    <w:p/>
+    <w:p>
+      <w:pPr>
+        <w:rPr>
+          <w:b/>
+          <w:bCs/>
+        </w:rPr>
+      </w:pPr>
+      <w:r>
+        <w:rPr>
+          <w:b/>
+          <w:bCs/>
+        </w:rPr>
+        <w:t>Menus:</w:t>
+      </w:r>
+    </w:p>
+    <w:p>
+      <w:pPr>
+        <w:pStyle w:val="ListParagraph"/>
+        <w:numPr>
+          <w:ilvl w:val="0"/>
+          <w:numId w:val="6"/>
+        </w:numPr>
+      </w:pPr>
+      <w:r>
+        <w:t>Upgrade station</w:t>
+      </w:r>
+    </w:p>
+    <w:p>
+      <w:pPr>
+        <w:pStyle w:val="ListParagraph"/>
+        <w:numPr>
+          <w:ilvl w:val="0"/>
+          <w:numId w:val="6"/>
+        </w:numPr>
+      </w:pPr>
+      <w:r>
+        <w:t>Inventory</w:t>
+      </w:r>
+    </w:p>
+    <w:p>
+      <w:pPr>
+        <w:pStyle w:val="ListParagraph"/>
+        <w:numPr>
+          <w:ilvl w:val="0"/>
+          <w:numId w:val="6"/>
+        </w:numPr>
+      </w:pPr>
+      <w:r>
+        <w:t>Pause Menu</w:t>
+      </w:r>
+    </w:p>
     <w:p/>
     <w:p>
       <w:pPr>
@@ -1458,6 +2378,7 @@
       <w:bookmarkEnd w:id="34"/>
       <w:bookmarkEnd w:id="35"/>
     </w:p>
+    <w:p/>
     <w:p>
       <w:pPr>
         <w:pStyle w:val="Heading2"/>
@@ -1484,6 +2405,7 @@
       <w:bookmarkEnd w:id="38"/>
     </w:p>
     <w:p/>
+    <w:p/>
     <w:p>
       <w:pPr>
         <w:pStyle w:val="Heading2"/>
@@ -1498,6 +2420,66 @@
       <w:bookmarkEnd w:id="40"/>
       <w:bookmarkEnd w:id="41"/>
     </w:p>
+    <w:p>
+      <w:pPr>
+        <w:pStyle w:val="ListParagraph"/>
+        <w:numPr>
+          <w:ilvl w:val="0"/>
+          <w:numId w:val="14"/>
+        </w:numPr>
+      </w:pPr>
+      <w:r>
+        <w:t>God Mode</w:t>
+      </w:r>
+    </w:p>
+    <w:p>
+      <w:pPr>
+        <w:pStyle w:val="ListParagraph"/>
+        <w:numPr>
+          <w:ilvl w:val="0"/>
+          <w:numId w:val="14"/>
+        </w:numPr>
+      </w:pPr>
+      <w:r>
+        <w:t>Infinite Health/Stamina</w:t>
+      </w:r>
+    </w:p>
+    <w:p>
+      <w:pPr>
+        <w:pStyle w:val="ListParagraph"/>
+        <w:numPr>
+          <w:ilvl w:val="0"/>
+          <w:numId w:val="14"/>
+        </w:numPr>
+      </w:pPr>
+      <w:r>
+        <w:t>Infinite Resources</w:t>
+      </w:r>
+    </w:p>
+    <w:p>
+      <w:pPr>
+        <w:pStyle w:val="ListParagraph"/>
+        <w:numPr>
+          <w:ilvl w:val="0"/>
+          <w:numId w:val="14"/>
+        </w:numPr>
+      </w:pPr>
+      <w:r>
+        <w:t>All upgrades unlocked</w:t>
+      </w:r>
+    </w:p>
+    <w:p>
+      <w:pPr>
+        <w:pStyle w:val="ListParagraph"/>
+        <w:numPr>
+          <w:ilvl w:val="0"/>
+          <w:numId w:val="14"/>
+        </w:numPr>
+      </w:pPr>
+      <w:r>
+        <w:t>Instant Mining speed</w:t>
+      </w:r>
+    </w:p>
     <w:p/>
     <w:p/>
     <w:p>
@@ -1508,13 +2490,203 @@
       <w:bookmarkStart w:id="43" w:name="_Toc196208510"/>
       <w:bookmarkStart w:id="44" w:name="_Toc196208546"/>
       <w:r>
-        <w:lastRenderedPageBreak/>
         <w:t>Required Asset List:</w:t>
       </w:r>
       <w:bookmarkEnd w:id="42"/>
       <w:bookmarkEnd w:id="43"/>
       <w:bookmarkEnd w:id="44"/>
     </w:p>
+    <w:p>
+      <w:pPr>
+        <w:rPr>
+          <w:b/>
+          <w:bCs/>
+        </w:rPr>
+      </w:pPr>
+      <w:r>
+        <w:rPr>
+          <w:b/>
+          <w:bCs/>
+        </w:rPr>
+        <w:t>Visual Assets</w:t>
+      </w:r>
+    </w:p>
+    <w:p>
+      <w:pPr>
+        <w:pStyle w:val="ListParagraph"/>
+        <w:numPr>
+          <w:ilvl w:val="0"/>
+          <w:numId w:val="8"/>
+        </w:numPr>
+      </w:pPr>
+      <w:r>
+        <w:t>Player sprite</w:t>
+      </w:r>
+    </w:p>
+    <w:p>
+      <w:pPr>
+        <w:pStyle w:val="ListParagraph"/>
+        <w:numPr>
+          <w:ilvl w:val="1"/>
+          <w:numId w:val="8"/>
+        </w:numPr>
+      </w:pPr>
+      <w:r>
+        <w:rPr>
+          <w:i/>
+          <w:iCs/>
+        </w:rPr>
+        <w:t>Insert Link</w:t>
+      </w:r>
+    </w:p>
+    <w:p>
+      <w:pPr>
+        <w:pStyle w:val="ListParagraph"/>
+        <w:numPr>
+          <w:ilvl w:val="0"/>
+          <w:numId w:val="8"/>
+        </w:numPr>
+      </w:pPr>
+      <w:r>
+        <w:t>Spider sprite</w:t>
+      </w:r>
+    </w:p>
+    <w:p>
+      <w:pPr>
+        <w:pStyle w:val="ListParagraph"/>
+        <w:numPr>
+          <w:ilvl w:val="1"/>
+          <w:numId w:val="8"/>
+        </w:numPr>
+      </w:pPr>
+    </w:p>
+    <w:p>
+      <w:pPr>
+        <w:pStyle w:val="ListParagraph"/>
+        <w:numPr>
+          <w:ilvl w:val="0"/>
+          <w:numId w:val="8"/>
+        </w:numPr>
+      </w:pPr>
+      <w:r>
+        <w:t>Environmental tile sets</w:t>
+      </w:r>
+    </w:p>
+    <w:p>
+      <w:pPr>
+        <w:pStyle w:val="ListParagraph"/>
+        <w:numPr>
+          <w:ilvl w:val="1"/>
+          <w:numId w:val="8"/>
+        </w:numPr>
+      </w:pPr>
+    </w:p>
+    <w:p>
+      <w:pPr>
+        <w:pStyle w:val="ListParagraph"/>
+        <w:numPr>
+          <w:ilvl w:val="0"/>
+          <w:numId w:val="8"/>
+        </w:numPr>
+      </w:pPr>
+      <w:r>
+        <w:t>Resource Icon sprites</w:t>
+      </w:r>
+    </w:p>
+    <w:p>
+      <w:pPr>
+        <w:pStyle w:val="ListParagraph"/>
+        <w:numPr>
+          <w:ilvl w:val="0"/>
+          <w:numId w:val="8"/>
+        </w:numPr>
+      </w:pPr>
+    </w:p>
+    <w:p/>
+    <w:p>
+      <w:pPr>
+        <w:rPr>
+          <w:b/>
+          <w:bCs/>
+        </w:rPr>
+      </w:pPr>
+      <w:r>
+        <w:rPr>
+          <w:b/>
+          <w:bCs/>
+        </w:rPr>
+        <w:t>Audio Assets</w:t>
+      </w:r>
+    </w:p>
+    <w:p>
+      <w:pPr>
+        <w:pStyle w:val="ListParagraph"/>
+        <w:numPr>
+          <w:ilvl w:val="0"/>
+          <w:numId w:val="7"/>
+        </w:numPr>
+      </w:pPr>
+      <w:r>
+        <w:t>Title Screen BGM</w:t>
+      </w:r>
+    </w:p>
+    <w:p>
+      <w:pPr>
+        <w:pStyle w:val="ListParagraph"/>
+        <w:numPr>
+          <w:ilvl w:val="1"/>
+          <w:numId w:val="7"/>
+        </w:numPr>
+      </w:pPr>
+    </w:p>
+    <w:p>
+      <w:pPr>
+        <w:pStyle w:val="ListParagraph"/>
+        <w:numPr>
+          <w:ilvl w:val="0"/>
+          <w:numId w:val="7"/>
+        </w:numPr>
+      </w:pPr>
+      <w:r>
+        <w:t xml:space="preserve">Button </w:t>
+      </w:r>
+      <w:r>
+        <w:t>clicks</w:t>
+      </w:r>
+      <w:r>
+        <w:t xml:space="preserve"> </w:t>
+      </w:r>
+    </w:p>
+    <w:p>
+      <w:pPr>
+        <w:pStyle w:val="ListParagraph"/>
+        <w:numPr>
+          <w:ilvl w:val="1"/>
+          <w:numId w:val="7"/>
+        </w:numPr>
+      </w:pPr>
+    </w:p>
+    <w:p>
+      <w:pPr>
+        <w:pStyle w:val="ListParagraph"/>
+        <w:numPr>
+          <w:ilvl w:val="0"/>
+          <w:numId w:val="7"/>
+        </w:numPr>
+      </w:pPr>
+      <w:r>
+        <w:t>Mine/Cave ambience</w:t>
+      </w:r>
+    </w:p>
+    <w:p>
+      <w:pPr>
+        <w:pStyle w:val="ListParagraph"/>
+        <w:numPr>
+          <w:ilvl w:val="1"/>
+          <w:numId w:val="7"/>
+        </w:numPr>
+      </w:pPr>
+    </w:p>
     <w:p/>
     <w:p>
       <w:pPr>
@@ -1530,6 +2702,98 @@
       <w:bookmarkEnd w:id="46"/>
       <w:bookmarkEnd w:id="47"/>
     </w:p>
+    <w:p>
+      <w:pPr>
+        <w:rPr>
+          <w:b/>
+          <w:bCs/>
+        </w:rPr>
+      </w:pPr>
+      <w:r>
+        <w:rPr>
+          <w:b/>
+          <w:bCs/>
+        </w:rPr>
+        <w:t>Art Style</w:t>
+      </w:r>
+    </w:p>
+    <w:p>
+      <w:pPr>
+        <w:pStyle w:val="ListParagraph"/>
+        <w:numPr>
+          <w:ilvl w:val="0"/>
+          <w:numId w:val="15"/>
+        </w:numPr>
+        <w:rPr>
+          <w:b/>
+          <w:bCs/>
+        </w:rPr>
+      </w:pPr>
+      <w:r>
+        <w:t xml:space="preserve">The style of the game is </w:t>
+      </w:r>
+    </w:p>
+    <w:p>
+      <w:pPr>
+        <w:rPr>
+          <w:b/>
+          <w:bCs/>
+        </w:rPr>
+      </w:pPr>
+    </w:p>
+    <w:p>
+      <w:pPr>
+        <w:rPr>
+          <w:b/>
+          <w:bCs/>
+        </w:rPr>
+      </w:pPr>
+      <w:r>
+        <w:rPr>
+          <w:b/>
+          <w:bCs/>
+        </w:rPr>
+        <w:t>Tone:</w:t>
+      </w:r>
+    </w:p>
+    <w:p>
+      <w:pPr>
+        <w:pStyle w:val="ListParagraph"/>
+        <w:numPr>
+          <w:ilvl w:val="0"/>
+          <w:numId w:val="12"/>
+        </w:numPr>
+        <w:rPr>
+          <w:b/>
+          <w:bCs/>
+        </w:rPr>
+      </w:pPr>
+      <w:r>
+        <w:t>The Surface:</w:t>
+      </w:r>
+      <w:r>
+        <w:t xml:space="preserve"> Safe, bright</w:t>
+      </w:r>
+    </w:p>
+    <w:p>
+      <w:pPr>
+        <w:pStyle w:val="ListParagraph"/>
+        <w:numPr>
+          <w:ilvl w:val="0"/>
+          <w:numId w:val="11"/>
+        </w:numPr>
+        <w:rPr>
+          <w:b/>
+          <w:bCs/>
+        </w:rPr>
+      </w:pPr>
+      <w:r>
+        <w:t>Mines: Dark, occasional water droplets</w:t>
+      </w:r>
+      <w:r>
+        <w:t>, dangerous</w:t>
+      </w:r>
+    </w:p>
     <w:p/>
     <w:p>
       <w:pPr>
@@ -1539,11 +2803,21 @@
       <w:bookmarkStart w:id="49" w:name="_Toc196208512"/>
       <w:bookmarkStart w:id="50" w:name="_Toc196208548"/>
       <w:r>
+        <w:lastRenderedPageBreak/>
         <w:t>Bibliography:</w:t>
       </w:r>
       <w:bookmarkEnd w:id="48"/>
       <w:bookmarkEnd w:id="49"/>
       <w:bookmarkEnd w:id="50"/>
+    </w:p>
+    <w:p>
+      <w:pPr>
+        <w:pStyle w:val="ListParagraph"/>
+        <w:numPr>
+          <w:ilvl w:val="0"/>
+          <w:numId w:val="15"/>
+        </w:numPr>
+      </w:pPr>
     </w:p>
     <w:sectPr>
       <w:pgSz w:w="12240" w:h="15840"/>
@@ -1637,7 +2911,18 @@
     </w:r>
     <w:r>
       <w:tab/>
-      <w:t>04/20/25</w:t>
+    </w:r>
+    <w:r>
+      <w:t>27</w:t>
+    </w:r>
+    <w:r>
+      <w:t>/</w:t>
+    </w:r>
+    <w:r>
+      <w:t>05</w:t>
+    </w:r>
+    <w:r>
+      <w:t>/25</w:t>
     </w:r>
   </w:p>
 </w:ftr>
@@ -1671,6 +2956,434 @@
 <file path=word/numbering.xml><?xml version="1.0" encoding="utf-8"?>
 <w:numbering xmlns:wpc="http://schemas.microsoft.com/office/word/2010/wordprocessingCanvas" xmlns:cx="http://schemas.microsoft.com/office/drawing/2014/chartex" xmlns:cx1="http://schemas.microsoft.com/office/drawing/2015/9/8/chartex" xmlns:cx2="http://schemas.microsoft.com/office/drawing/2015/10/21/chartex" xmlns:cx3="http://schemas.microsoft.com/office/drawing/2016/5/9/chartex" xmlns:cx4="http://schemas.microsoft.com/office/drawing/2016/5/10/chartex" xmlns:cx5="http://schemas.microsoft.com/office/drawing/2016/5/11/chartex" xmlns:cx6="http://schemas.microsoft.com/office/drawing/2016/5/12/chartex" xmlns:cx7="http://schemas.microsoft.com/office/drawing/2016/5/13/chartex" xmlns:cx8="http://schemas.microsoft.com/office/drawing/2016/5/14/chartex" xmlns:mc="http://schemas.openxmlformats.org/markup-compatibility/2006" xmlns:aink="http://schemas.microsoft.com/office/drawing/2016/ink" xmlns:am3d="http://schemas.microsoft.com/office/drawing/2017/model3d" xmlns:o="urn:schemas-microsoft-com:office:office" xmlns:oel="http://schemas.microsoft.com/office/2019/extlst" xmlns:r="http://schemas.openxmlformats.org/officeDocument/2006/relationships" xmlns:m="http://schemas.openxmlformats.org/officeDocument/2006/math" xmlns:v="urn:schemas-microsoft-com:vml" xmlns:wp14="http://schemas.microsoft.com/office/word/2010/wordprocessingDrawing" xmlns:wp="http://schemas.openxmlformats.org/drawingml/2006/wordprocessingDrawing" xmlns:w10="urn:schemas-microsoft-com:office:word" xmlns:w="http://schemas.openxmlformats.org/wordprocessingml/2006/main" xmlns:w14="http://schemas.microsoft.com/office/word/2010/wordml" xmlns:w15="http://schemas.microsoft.com/office/word/2012/wordml" xmlns:w16cex="http://schemas.microsoft.com/office/word/2018/wordml/cex" xmlns:w16cid="http://schemas.microsoft.com/office/word/2016/wordml/cid" xmlns:w16="http://schemas.microsoft.com/office/word/2018/wordml" xmlns:w16du="http://schemas.microsoft.com/office/word/2023/wordml/word16du" xmlns:w16sdtdh="http://schemas.microsoft.com/office/word/2020/wordml/sdtdatahash" xmlns:w16sdtfl="http://schemas.microsoft.com/office/word/2024/wordml/sdtformatlock" xmlns:w16se="http://schemas.microsoft.com/office/word/2015/wordml/symex" xmlns:wpg="http://schemas.microsoft.com/office/word/2010/wordprocessingGroup" xmlns:wpi="http://schemas.microsoft.com/office/word/2010/wordprocessingInk" xmlns:wne="http://schemas.microsoft.com/office/word/2006/wordml" xmlns:wps="http://schemas.microsoft.com/office/word/2010/wordprocessingShape" mc:Ignorable="w14 w15 w16se w16cid w16 w16cex w16sdtdh w16sdtfl w16du wp14">
   <w:abstractNum w:abstractNumId="0" w15:restartNumberingAfterBreak="0">
+    <w:nsid w:val="0B2B2ABF"/>
+    <w:multiLevelType w:val="hybridMultilevel"/>
+    <w:tmpl w:val="257C89D4"/>
+    <w:lvl w:ilvl="0" w:tplc="1409000F">
+      <w:start w:val="1"/>
+      <w:numFmt w:val="decimal"/>
+      <w:lvlText w:val="%1."/>
+      <w:lvlJc w:val="left"/>
+      <w:pPr>
+        <w:ind w:left="720" w:hanging="360"/>
+      </w:pPr>
+      <w:rPr>
+        <w:rFonts w:hint="default"/>
+      </w:rPr>
+    </w:lvl>
+    <w:lvl w:ilvl="1" w:tplc="14090019">
+      <w:start w:val="1"/>
+      <w:numFmt w:val="lowerLetter"/>
+      <w:lvlText w:val="%2."/>
+      <w:lvlJc w:val="left"/>
+      <w:pPr>
+        <w:ind w:left="1440" w:hanging="360"/>
+      </w:pPr>
+    </w:lvl>
+    <w:lvl w:ilvl="2" w:tplc="1409001B" w:tentative="1">
+      <w:start w:val="1"/>
+      <w:numFmt w:val="lowerRoman"/>
+      <w:lvlText w:val="%3."/>
+      <w:lvlJc w:val="right"/>
+      <w:pPr>
+        <w:ind w:left="2160" w:hanging="180"/>
+      </w:pPr>
+    </w:lvl>
+    <w:lvl w:ilvl="3" w:tplc="1409000F" w:tentative="1">
+      <w:start w:val="1"/>
+      <w:numFmt w:val="decimal"/>
+      <w:lvlText w:val="%4."/>
+      <w:lvlJc w:val="left"/>
+      <w:pPr>
+        <w:ind w:left="2880" w:hanging="360"/>
+      </w:pPr>
+    </w:lvl>
+    <w:lvl w:ilvl="4" w:tplc="14090019" w:tentative="1">
+      <w:start w:val="1"/>
+      <w:numFmt w:val="lowerLetter"/>
+      <w:lvlText w:val="%5."/>
+      <w:lvlJc w:val="left"/>
+      <w:pPr>
+        <w:ind w:left="3600" w:hanging="360"/>
+      </w:pPr>
+    </w:lvl>
+    <w:lvl w:ilvl="5" w:tplc="1409001B" w:tentative="1">
+      <w:start w:val="1"/>
+      <w:numFmt w:val="lowerRoman"/>
+      <w:lvlText w:val="%6."/>
+      <w:lvlJc w:val="right"/>
+      <w:pPr>
+        <w:ind w:left="4320" w:hanging="180"/>
+      </w:pPr>
+    </w:lvl>
+    <w:lvl w:ilvl="6" w:tplc="1409000F" w:tentative="1">
+      <w:start w:val="1"/>
+      <w:numFmt w:val="decimal"/>
+      <w:lvlText w:val="%7."/>
+      <w:lvlJc w:val="left"/>
+      <w:pPr>
+        <w:ind w:left="5040" w:hanging="360"/>
+      </w:pPr>
+    </w:lvl>
+    <w:lvl w:ilvl="7" w:tplc="14090019" w:tentative="1">
+      <w:start w:val="1"/>
+      <w:numFmt w:val="lowerLetter"/>
+      <w:lvlText w:val="%8."/>
+      <w:lvlJc w:val="left"/>
+      <w:pPr>
+        <w:ind w:left="5760" w:hanging="360"/>
+      </w:pPr>
+    </w:lvl>
+    <w:lvl w:ilvl="8" w:tplc="1409001B" w:tentative="1">
+      <w:start w:val="1"/>
+      <w:numFmt w:val="lowerRoman"/>
+      <w:lvlText w:val="%9."/>
+      <w:lvlJc w:val="right"/>
+      <w:pPr>
+        <w:ind w:left="6480" w:hanging="180"/>
+      </w:pPr>
+    </w:lvl>
+  </w:abstractNum>
+  <w:abstractNum w:abstractNumId="1" w15:restartNumberingAfterBreak="0">
+    <w:nsid w:val="19C5502F"/>
+    <w:multiLevelType w:val="hybridMultilevel"/>
+    <w:tmpl w:val="A2727DB2"/>
+    <w:lvl w:ilvl="0" w:tplc="14090001">
+      <w:start w:val="1"/>
+      <w:numFmt w:val="bullet"/>
+      <w:lvlText w:val=""/>
+      <w:lvlJc w:val="left"/>
+      <w:pPr>
+        <w:ind w:left="720" w:hanging="360"/>
+      </w:pPr>
+      <w:rPr>
+        <w:rFonts w:ascii="Symbol" w:hAnsi="Symbol" w:hint="default"/>
+      </w:rPr>
+    </w:lvl>
+    <w:lvl w:ilvl="1" w:tplc="14090003" w:tentative="1">
+      <w:start w:val="1"/>
+      <w:numFmt w:val="bullet"/>
+      <w:lvlText w:val="o"/>
+      <w:lvlJc w:val="left"/>
+      <w:pPr>
+        <w:ind w:left="1440" w:hanging="360"/>
+      </w:pPr>
+      <w:rPr>
+        <w:rFonts w:ascii="Courier New" w:hAnsi="Courier New" w:cs="Courier New" w:hint="default"/>
+      </w:rPr>
+    </w:lvl>
+    <w:lvl w:ilvl="2" w:tplc="14090005" w:tentative="1">
+      <w:start w:val="1"/>
+      <w:numFmt w:val="bullet"/>
+      <w:lvlText w:val=""/>
+      <w:lvlJc w:val="left"/>
+      <w:pPr>
+        <w:ind w:left="2160" w:hanging="360"/>
+      </w:pPr>
+      <w:rPr>
+        <w:rFonts w:ascii="Wingdings" w:hAnsi="Wingdings" w:hint="default"/>
+      </w:rPr>
+    </w:lvl>
+    <w:lvl w:ilvl="3" w:tplc="14090001" w:tentative="1">
+      <w:start w:val="1"/>
+      <w:numFmt w:val="bullet"/>
+      <w:lvlText w:val=""/>
+      <w:lvlJc w:val="left"/>
+      <w:pPr>
+        <w:ind w:left="2880" w:hanging="360"/>
+      </w:pPr>
+      <w:rPr>
+        <w:rFonts w:ascii="Symbol" w:hAnsi="Symbol" w:hint="default"/>
+      </w:rPr>
+    </w:lvl>
+    <w:lvl w:ilvl="4" w:tplc="14090003" w:tentative="1">
+      <w:start w:val="1"/>
+      <w:numFmt w:val="bullet"/>
+      <w:lvlText w:val="o"/>
+      <w:lvlJc w:val="left"/>
+      <w:pPr>
+        <w:ind w:left="3600" w:hanging="360"/>
+      </w:pPr>
+      <w:rPr>
+        <w:rFonts w:ascii="Courier New" w:hAnsi="Courier New" w:cs="Courier New" w:hint="default"/>
+      </w:rPr>
+    </w:lvl>
+    <w:lvl w:ilvl="5" w:tplc="14090005" w:tentative="1">
+      <w:start w:val="1"/>
+      <w:numFmt w:val="bullet"/>
+      <w:lvlText w:val=""/>
+      <w:lvlJc w:val="left"/>
+      <w:pPr>
+        <w:ind w:left="4320" w:hanging="360"/>
+      </w:pPr>
+      <w:rPr>
+        <w:rFonts w:ascii="Wingdings" w:hAnsi="Wingdings" w:hint="default"/>
+      </w:rPr>
+    </w:lvl>
+    <w:lvl w:ilvl="6" w:tplc="14090001" w:tentative="1">
+      <w:start w:val="1"/>
+      <w:numFmt w:val="bullet"/>
+      <w:lvlText w:val=""/>
+      <w:lvlJc w:val="left"/>
+      <w:pPr>
+        <w:ind w:left="5040" w:hanging="360"/>
+      </w:pPr>
+      <w:rPr>
+        <w:rFonts w:ascii="Symbol" w:hAnsi="Symbol" w:hint="default"/>
+      </w:rPr>
+    </w:lvl>
+    <w:lvl w:ilvl="7" w:tplc="14090003" w:tentative="1">
+      <w:start w:val="1"/>
+      <w:numFmt w:val="bullet"/>
+      <w:lvlText w:val="o"/>
+      <w:lvlJc w:val="left"/>
+      <w:pPr>
+        <w:ind w:left="5760" w:hanging="360"/>
+      </w:pPr>
+      <w:rPr>
+        <w:rFonts w:ascii="Courier New" w:hAnsi="Courier New" w:cs="Courier New" w:hint="default"/>
+      </w:rPr>
+    </w:lvl>
+    <w:lvl w:ilvl="8" w:tplc="14090005" w:tentative="1">
+      <w:start w:val="1"/>
+      <w:numFmt w:val="bullet"/>
+      <w:lvlText w:val=""/>
+      <w:lvlJc w:val="left"/>
+      <w:pPr>
+        <w:ind w:left="6480" w:hanging="360"/>
+      </w:pPr>
+      <w:rPr>
+        <w:rFonts w:ascii="Wingdings" w:hAnsi="Wingdings" w:hint="default"/>
+      </w:rPr>
+    </w:lvl>
+  </w:abstractNum>
+  <w:abstractNum w:abstractNumId="2" w15:restartNumberingAfterBreak="0">
+    <w:nsid w:val="1EA43D0C"/>
+    <w:multiLevelType w:val="hybridMultilevel"/>
+    <w:tmpl w:val="BA0AC02A"/>
+    <w:lvl w:ilvl="0" w:tplc="14090001">
+      <w:start w:val="1"/>
+      <w:numFmt w:val="bullet"/>
+      <w:lvlText w:val=""/>
+      <w:lvlJc w:val="left"/>
+      <w:pPr>
+        <w:ind w:left="720" w:hanging="360"/>
+      </w:pPr>
+      <w:rPr>
+        <w:rFonts w:ascii="Symbol" w:hAnsi="Symbol" w:hint="default"/>
+      </w:rPr>
+    </w:lvl>
+    <w:lvl w:ilvl="1" w:tplc="14090003">
+      <w:start w:val="1"/>
+      <w:numFmt w:val="bullet"/>
+      <w:lvlText w:val="o"/>
+      <w:lvlJc w:val="left"/>
+      <w:pPr>
+        <w:ind w:left="1440" w:hanging="360"/>
+      </w:pPr>
+      <w:rPr>
+        <w:rFonts w:ascii="Courier New" w:hAnsi="Courier New" w:cs="Courier New" w:hint="default"/>
+      </w:rPr>
+    </w:lvl>
+    <w:lvl w:ilvl="2" w:tplc="14090005" w:tentative="1">
+      <w:start w:val="1"/>
+      <w:numFmt w:val="bullet"/>
+      <w:lvlText w:val=""/>
+      <w:lvlJc w:val="left"/>
+      <w:pPr>
+        <w:ind w:left="2160" w:hanging="360"/>
+      </w:pPr>
+      <w:rPr>
+        <w:rFonts w:ascii="Wingdings" w:hAnsi="Wingdings" w:hint="default"/>
+      </w:rPr>
+    </w:lvl>
+    <w:lvl w:ilvl="3" w:tplc="14090001" w:tentative="1">
+      <w:start w:val="1"/>
+      <w:numFmt w:val="bullet"/>
+      <w:lvlText w:val=""/>
+      <w:lvlJc w:val="left"/>
+      <w:pPr>
+        <w:ind w:left="2880" w:hanging="360"/>
+      </w:pPr>
+      <w:rPr>
+        <w:rFonts w:ascii="Symbol" w:hAnsi="Symbol" w:hint="default"/>
+      </w:rPr>
+    </w:lvl>
+    <w:lvl w:ilvl="4" w:tplc="14090003" w:tentative="1">
+      <w:start w:val="1"/>
+      <w:numFmt w:val="bullet"/>
+      <w:lvlText w:val="o"/>
+      <w:lvlJc w:val="left"/>
+      <w:pPr>
+        <w:ind w:left="3600" w:hanging="360"/>
+      </w:pPr>
+      <w:rPr>
+        <w:rFonts w:ascii="Courier New" w:hAnsi="Courier New" w:cs="Courier New" w:hint="default"/>
+      </w:rPr>
+    </w:lvl>
+    <w:lvl w:ilvl="5" w:tplc="14090005" w:tentative="1">
+      <w:start w:val="1"/>
+      <w:numFmt w:val="bullet"/>
+      <w:lvlText w:val=""/>
+      <w:lvlJc w:val="left"/>
+      <w:pPr>
+        <w:ind w:left="4320" w:hanging="360"/>
+      </w:pPr>
+      <w:rPr>
+        <w:rFonts w:ascii="Wingdings" w:hAnsi="Wingdings" w:hint="default"/>
+      </w:rPr>
+    </w:lvl>
+    <w:lvl w:ilvl="6" w:tplc="14090001" w:tentative="1">
+      <w:start w:val="1"/>
+      <w:numFmt w:val="bullet"/>
+      <w:lvlText w:val=""/>
+      <w:lvlJc w:val="left"/>
+      <w:pPr>
+        <w:ind w:left="5040" w:hanging="360"/>
+      </w:pPr>
+      <w:rPr>
+        <w:rFonts w:ascii="Symbol" w:hAnsi="Symbol" w:hint="default"/>
+      </w:rPr>
+    </w:lvl>
+    <w:lvl w:ilvl="7" w:tplc="14090003" w:tentative="1">
+      <w:start w:val="1"/>
+      <w:numFmt w:val="bullet"/>
+      <w:lvlText w:val="o"/>
+      <w:lvlJc w:val="left"/>
+      <w:pPr>
+        <w:ind w:left="5760" w:hanging="360"/>
+      </w:pPr>
+      <w:rPr>
+        <w:rFonts w:ascii="Courier New" w:hAnsi="Courier New" w:cs="Courier New" w:hint="default"/>
+      </w:rPr>
+    </w:lvl>
+    <w:lvl w:ilvl="8" w:tplc="14090005" w:tentative="1">
+      <w:start w:val="1"/>
+      <w:numFmt w:val="bullet"/>
+      <w:lvlText w:val=""/>
+      <w:lvlJc w:val="left"/>
+      <w:pPr>
+        <w:ind w:left="6480" w:hanging="360"/>
+      </w:pPr>
+      <w:rPr>
+        <w:rFonts w:ascii="Wingdings" w:hAnsi="Wingdings" w:hint="default"/>
+      </w:rPr>
+    </w:lvl>
+  </w:abstractNum>
+  <w:abstractNum w:abstractNumId="3" w15:restartNumberingAfterBreak="0">
+    <w:nsid w:val="23AF386F"/>
+    <w:multiLevelType w:val="hybridMultilevel"/>
+    <w:tmpl w:val="65ACF23E"/>
+    <w:lvl w:ilvl="0" w:tplc="14090001">
+      <w:start w:val="1"/>
+      <w:numFmt w:val="bullet"/>
+      <w:lvlText w:val=""/>
+      <w:lvlJc w:val="left"/>
+      <w:pPr>
+        <w:ind w:left="720" w:hanging="360"/>
+      </w:pPr>
+      <w:rPr>
+        <w:rFonts w:ascii="Symbol" w:hAnsi="Symbol" w:hint="default"/>
+      </w:rPr>
+    </w:lvl>
+    <w:lvl w:ilvl="1" w:tplc="14090003" w:tentative="1">
+      <w:start w:val="1"/>
+      <w:numFmt w:val="bullet"/>
+      <w:lvlText w:val="o"/>
+      <w:lvlJc w:val="left"/>
+      <w:pPr>
+        <w:ind w:left="1440" w:hanging="360"/>
+      </w:pPr>
+      <w:rPr>
+        <w:rFonts w:ascii="Courier New" w:hAnsi="Courier New" w:cs="Courier New" w:hint="default"/>
+      </w:rPr>
+    </w:lvl>
+    <w:lvl w:ilvl="2" w:tplc="14090005" w:tentative="1">
+      <w:start w:val="1"/>
+      <w:numFmt w:val="bullet"/>
+      <w:lvlText w:val=""/>
+      <w:lvlJc w:val="left"/>
+      <w:pPr>
+        <w:ind w:left="2160" w:hanging="360"/>
+      </w:pPr>
+      <w:rPr>
+        <w:rFonts w:ascii="Wingdings" w:hAnsi="Wingdings" w:hint="default"/>
+      </w:rPr>
+    </w:lvl>
+    <w:lvl w:ilvl="3" w:tplc="14090001" w:tentative="1">
+      <w:start w:val="1"/>
+      <w:numFmt w:val="bullet"/>
+      <w:lvlText w:val=""/>
+      <w:lvlJc w:val="left"/>
+      <w:pPr>
+        <w:ind w:left="2880" w:hanging="360"/>
+      </w:pPr>
+      <w:rPr>
+        <w:rFonts w:ascii="Symbol" w:hAnsi="Symbol" w:hint="default"/>
+      </w:rPr>
+    </w:lvl>
+    <w:lvl w:ilvl="4" w:tplc="14090003" w:tentative="1">
+      <w:start w:val="1"/>
+      <w:numFmt w:val="bullet"/>
+      <w:lvlText w:val="o"/>
+      <w:lvlJc w:val="left"/>
+      <w:pPr>
+        <w:ind w:left="3600" w:hanging="360"/>
+      </w:pPr>
+      <w:rPr>
+        <w:rFonts w:ascii="Courier New" w:hAnsi="Courier New" w:cs="Courier New" w:hint="default"/>
+      </w:rPr>
+    </w:lvl>
+    <w:lvl w:ilvl="5" w:tplc="14090005" w:tentative="1">
+      <w:start w:val="1"/>
+      <w:numFmt w:val="bullet"/>
+      <w:lvlText w:val=""/>
+      <w:lvlJc w:val="left"/>
+      <w:pPr>
+        <w:ind w:left="4320" w:hanging="360"/>
+      </w:pPr>
+      <w:rPr>
+        <w:rFonts w:ascii="Wingdings" w:hAnsi="Wingdings" w:hint="default"/>
+      </w:rPr>
+    </w:lvl>
+    <w:lvl w:ilvl="6" w:tplc="14090001" w:tentative="1">
+      <w:start w:val="1"/>
+      <w:numFmt w:val="bullet"/>
+      <w:lvlText w:val=""/>
+      <w:lvlJc w:val="left"/>
+      <w:pPr>
+        <w:ind w:left="5040" w:hanging="360"/>
+      </w:pPr>
+      <w:rPr>
+        <w:rFonts w:ascii="Symbol" w:hAnsi="Symbol" w:hint="default"/>
+      </w:rPr>
+    </w:lvl>
+    <w:lvl w:ilvl="7" w:tplc="14090003" w:tentative="1">
+      <w:start w:val="1"/>
+      <w:numFmt w:val="bullet"/>
+      <w:lvlText w:val="o"/>
+      <w:lvlJc w:val="left"/>
+      <w:pPr>
+        <w:ind w:left="5760" w:hanging="360"/>
+      </w:pPr>
+      <w:rPr>
+        <w:rFonts w:ascii="Courier New" w:hAnsi="Courier New" w:cs="Courier New" w:hint="default"/>
+      </w:rPr>
+    </w:lvl>
+    <w:lvl w:ilvl="8" w:tplc="14090005" w:tentative="1">
+      <w:start w:val="1"/>
+      <w:numFmt w:val="bullet"/>
+      <w:lvlText w:val=""/>
+      <w:lvlJc w:val="left"/>
+      <w:pPr>
+        <w:ind w:left="6480" w:hanging="360"/>
+      </w:pPr>
+      <w:rPr>
+        <w:rFonts w:ascii="Wingdings" w:hAnsi="Wingdings" w:hint="default"/>
+      </w:rPr>
+    </w:lvl>
+  </w:abstractNum>
+  <w:abstractNum w:abstractNumId="4" w15:restartNumberingAfterBreak="0">
     <w:nsid w:val="34136974"/>
     <w:multiLevelType w:val="hybridMultilevel"/>
     <w:tmpl w:val="B28AE8DA"/>
@@ -1782,7 +3495,548 @@
       </w:rPr>
     </w:lvl>
   </w:abstractNum>
-  <w:abstractNum w:abstractNumId="1" w15:restartNumberingAfterBreak="0">
+  <w:abstractNum w:abstractNumId="5" w15:restartNumberingAfterBreak="0">
+    <w:nsid w:val="56EE3022"/>
+    <w:multiLevelType w:val="hybridMultilevel"/>
+    <w:tmpl w:val="AE6E4C32"/>
+    <w:lvl w:ilvl="0" w:tplc="1409000F">
+      <w:start w:val="1"/>
+      <w:numFmt w:val="decimal"/>
+      <w:lvlText w:val="%1."/>
+      <w:lvlJc w:val="left"/>
+      <w:pPr>
+        <w:ind w:left="720" w:hanging="360"/>
+      </w:pPr>
+      <w:rPr>
+        <w:rFonts w:hint="default"/>
+      </w:rPr>
+    </w:lvl>
+    <w:lvl w:ilvl="1" w:tplc="14090019" w:tentative="1">
+      <w:start w:val="1"/>
+      <w:numFmt w:val="lowerLetter"/>
+      <w:lvlText w:val="%2."/>
+      <w:lvlJc w:val="left"/>
+      <w:pPr>
+        <w:ind w:left="1440" w:hanging="360"/>
+      </w:pPr>
+    </w:lvl>
+    <w:lvl w:ilvl="2" w:tplc="1409001B" w:tentative="1">
+      <w:start w:val="1"/>
+      <w:numFmt w:val="lowerRoman"/>
+      <w:lvlText w:val="%3."/>
+      <w:lvlJc w:val="right"/>
+      <w:pPr>
+        <w:ind w:left="2160" w:hanging="180"/>
+      </w:pPr>
+    </w:lvl>
+    <w:lvl w:ilvl="3" w:tplc="1409000F" w:tentative="1">
+      <w:start w:val="1"/>
+      <w:numFmt w:val="decimal"/>
+      <w:lvlText w:val="%4."/>
+      <w:lvlJc w:val="left"/>
+      <w:pPr>
+        <w:ind w:left="2880" w:hanging="360"/>
+      </w:pPr>
+    </w:lvl>
+    <w:lvl w:ilvl="4" w:tplc="14090019" w:tentative="1">
+      <w:start w:val="1"/>
+      <w:numFmt w:val="lowerLetter"/>
+      <w:lvlText w:val="%5."/>
+      <w:lvlJc w:val="left"/>
+      <w:pPr>
+        <w:ind w:left="3600" w:hanging="360"/>
+      </w:pPr>
+    </w:lvl>
+    <w:lvl w:ilvl="5" w:tplc="1409001B" w:tentative="1">
+      <w:start w:val="1"/>
+      <w:numFmt w:val="lowerRoman"/>
+      <w:lvlText w:val="%6."/>
+      <w:lvlJc w:val="right"/>
+      <w:pPr>
+        <w:ind w:left="4320" w:hanging="180"/>
+      </w:pPr>
+    </w:lvl>
+    <w:lvl w:ilvl="6" w:tplc="1409000F" w:tentative="1">
+      <w:start w:val="1"/>
+      <w:numFmt w:val="decimal"/>
+      <w:lvlText w:val="%7."/>
+      <w:lvlJc w:val="left"/>
+      <w:pPr>
+        <w:ind w:left="5040" w:hanging="360"/>
+      </w:pPr>
+    </w:lvl>
+    <w:lvl w:ilvl="7" w:tplc="14090019" w:tentative="1">
+      <w:start w:val="1"/>
+      <w:numFmt w:val="lowerLetter"/>
+      <w:lvlText w:val="%8."/>
+      <w:lvlJc w:val="left"/>
+      <w:pPr>
+        <w:ind w:left="5760" w:hanging="360"/>
+      </w:pPr>
+    </w:lvl>
+    <w:lvl w:ilvl="8" w:tplc="1409001B" w:tentative="1">
+      <w:start w:val="1"/>
+      <w:numFmt w:val="lowerRoman"/>
+      <w:lvlText w:val="%9."/>
+      <w:lvlJc w:val="right"/>
+      <w:pPr>
+        <w:ind w:left="6480" w:hanging="180"/>
+      </w:pPr>
+    </w:lvl>
+  </w:abstractNum>
+  <w:abstractNum w:abstractNumId="6" w15:restartNumberingAfterBreak="0">
+    <w:nsid w:val="59F6768D"/>
+    <w:multiLevelType w:val="hybridMultilevel"/>
+    <w:tmpl w:val="964C4C20"/>
+    <w:lvl w:ilvl="0" w:tplc="14090001">
+      <w:start w:val="1"/>
+      <w:numFmt w:val="bullet"/>
+      <w:lvlText w:val=""/>
+      <w:lvlJc w:val="left"/>
+      <w:pPr>
+        <w:ind w:left="720" w:hanging="360"/>
+      </w:pPr>
+      <w:rPr>
+        <w:rFonts w:ascii="Symbol" w:hAnsi="Symbol" w:hint="default"/>
+      </w:rPr>
+    </w:lvl>
+    <w:lvl w:ilvl="1" w:tplc="14090003" w:tentative="1">
+      <w:start w:val="1"/>
+      <w:numFmt w:val="bullet"/>
+      <w:lvlText w:val="o"/>
+      <w:lvlJc w:val="left"/>
+      <w:pPr>
+        <w:ind w:left="1440" w:hanging="360"/>
+      </w:pPr>
+      <w:rPr>
+        <w:rFonts w:ascii="Courier New" w:hAnsi="Courier New" w:cs="Courier New" w:hint="default"/>
+      </w:rPr>
+    </w:lvl>
+    <w:lvl w:ilvl="2" w:tplc="14090005" w:tentative="1">
+      <w:start w:val="1"/>
+      <w:numFmt w:val="bullet"/>
+      <w:lvlText w:val=""/>
+      <w:lvlJc w:val="left"/>
+      <w:pPr>
+        <w:ind w:left="2160" w:hanging="360"/>
+      </w:pPr>
+      <w:rPr>
+        <w:rFonts w:ascii="Wingdings" w:hAnsi="Wingdings" w:hint="default"/>
+      </w:rPr>
+    </w:lvl>
+    <w:lvl w:ilvl="3" w:tplc="14090001" w:tentative="1">
+      <w:start w:val="1"/>
+      <w:numFmt w:val="bullet"/>
+      <w:lvlText w:val=""/>
+      <w:lvlJc w:val="left"/>
+      <w:pPr>
+        <w:ind w:left="2880" w:hanging="360"/>
+      </w:pPr>
+      <w:rPr>
+        <w:rFonts w:ascii="Symbol" w:hAnsi="Symbol" w:hint="default"/>
+      </w:rPr>
+    </w:lvl>
+    <w:lvl w:ilvl="4" w:tplc="14090003" w:tentative="1">
+      <w:start w:val="1"/>
+      <w:numFmt w:val="bullet"/>
+      <w:lvlText w:val="o"/>
+      <w:lvlJc w:val="left"/>
+      <w:pPr>
+        <w:ind w:left="3600" w:hanging="360"/>
+      </w:pPr>
+      <w:rPr>
+        <w:rFonts w:ascii="Courier New" w:hAnsi="Courier New" w:cs="Courier New" w:hint="default"/>
+      </w:rPr>
+    </w:lvl>
+    <w:lvl w:ilvl="5" w:tplc="14090005" w:tentative="1">
+      <w:start w:val="1"/>
+      <w:numFmt w:val="bullet"/>
+      <w:lvlText w:val=""/>
+      <w:lvlJc w:val="left"/>
+      <w:pPr>
+        <w:ind w:left="4320" w:hanging="360"/>
+      </w:pPr>
+      <w:rPr>
+        <w:rFonts w:ascii="Wingdings" w:hAnsi="Wingdings" w:hint="default"/>
+      </w:rPr>
+    </w:lvl>
+    <w:lvl w:ilvl="6" w:tplc="14090001" w:tentative="1">
+      <w:start w:val="1"/>
+      <w:numFmt w:val="bullet"/>
+      <w:lvlText w:val=""/>
+      <w:lvlJc w:val="left"/>
+      <w:pPr>
+        <w:ind w:left="5040" w:hanging="360"/>
+      </w:pPr>
+      <w:rPr>
+        <w:rFonts w:ascii="Symbol" w:hAnsi="Symbol" w:hint="default"/>
+      </w:rPr>
+    </w:lvl>
+    <w:lvl w:ilvl="7" w:tplc="14090003" w:tentative="1">
+      <w:start w:val="1"/>
+      <w:numFmt w:val="bullet"/>
+      <w:lvlText w:val="o"/>
+      <w:lvlJc w:val="left"/>
+      <w:pPr>
+        <w:ind w:left="5760" w:hanging="360"/>
+      </w:pPr>
+      <w:rPr>
+        <w:rFonts w:ascii="Courier New" w:hAnsi="Courier New" w:cs="Courier New" w:hint="default"/>
+      </w:rPr>
+    </w:lvl>
+    <w:lvl w:ilvl="8" w:tplc="14090005" w:tentative="1">
+      <w:start w:val="1"/>
+      <w:numFmt w:val="bullet"/>
+      <w:lvlText w:val=""/>
+      <w:lvlJc w:val="left"/>
+      <w:pPr>
+        <w:ind w:left="6480" w:hanging="360"/>
+      </w:pPr>
+      <w:rPr>
+        <w:rFonts w:ascii="Wingdings" w:hAnsi="Wingdings" w:hint="default"/>
+      </w:rPr>
+    </w:lvl>
+  </w:abstractNum>
+  <w:abstractNum w:abstractNumId="7" w15:restartNumberingAfterBreak="0">
+    <w:nsid w:val="5E8148AA"/>
+    <w:multiLevelType w:val="hybridMultilevel"/>
+    <w:tmpl w:val="D990181C"/>
+    <w:lvl w:ilvl="0" w:tplc="14090001">
+      <w:start w:val="1"/>
+      <w:numFmt w:val="bullet"/>
+      <w:lvlText w:val=""/>
+      <w:lvlJc w:val="left"/>
+      <w:pPr>
+        <w:ind w:left="720" w:hanging="360"/>
+      </w:pPr>
+      <w:rPr>
+        <w:rFonts w:ascii="Symbol" w:hAnsi="Symbol" w:hint="default"/>
+      </w:rPr>
+    </w:lvl>
+    <w:lvl w:ilvl="1" w:tplc="14090003" w:tentative="1">
+      <w:start w:val="1"/>
+      <w:numFmt w:val="bullet"/>
+      <w:lvlText w:val="o"/>
+      <w:lvlJc w:val="left"/>
+      <w:pPr>
+        <w:ind w:left="1440" w:hanging="360"/>
+      </w:pPr>
+      <w:rPr>
+        <w:rFonts w:ascii="Courier New" w:hAnsi="Courier New" w:cs="Courier New" w:hint="default"/>
+      </w:rPr>
+    </w:lvl>
+    <w:lvl w:ilvl="2" w:tplc="14090005" w:tentative="1">
+      <w:start w:val="1"/>
+      <w:numFmt w:val="bullet"/>
+      <w:lvlText w:val=""/>
+      <w:lvlJc w:val="left"/>
+      <w:pPr>
+        <w:ind w:left="2160" w:hanging="360"/>
+      </w:pPr>
+      <w:rPr>
+        <w:rFonts w:ascii="Wingdings" w:hAnsi="Wingdings" w:hint="default"/>
+      </w:rPr>
+    </w:lvl>
+    <w:lvl w:ilvl="3" w:tplc="14090001" w:tentative="1">
+      <w:start w:val="1"/>
+      <w:numFmt w:val="bullet"/>
+      <w:lvlText w:val=""/>
+      <w:lvlJc w:val="left"/>
+      <w:pPr>
+        <w:ind w:left="2880" w:hanging="360"/>
+      </w:pPr>
+      <w:rPr>
+        <w:rFonts w:ascii="Symbol" w:hAnsi="Symbol" w:hint="default"/>
+      </w:rPr>
+    </w:lvl>
+    <w:lvl w:ilvl="4" w:tplc="14090003" w:tentative="1">
+      <w:start w:val="1"/>
+      <w:numFmt w:val="bullet"/>
+      <w:lvlText w:val="o"/>
+      <w:lvlJc w:val="left"/>
+      <w:pPr>
+        <w:ind w:left="3600" w:hanging="360"/>
+      </w:pPr>
+      <w:rPr>
+        <w:rFonts w:ascii="Courier New" w:hAnsi="Courier New" w:cs="Courier New" w:hint="default"/>
+      </w:rPr>
+    </w:lvl>
+    <w:lvl w:ilvl="5" w:tplc="14090005" w:tentative="1">
+      <w:start w:val="1"/>
+      <w:numFmt w:val="bullet"/>
+      <w:lvlText w:val=""/>
+      <w:lvlJc w:val="left"/>
+      <w:pPr>
+        <w:ind w:left="4320" w:hanging="360"/>
+      </w:pPr>
+      <w:rPr>
+        <w:rFonts w:ascii="Wingdings" w:hAnsi="Wingdings" w:hint="default"/>
+      </w:rPr>
+    </w:lvl>
+    <w:lvl w:ilvl="6" w:tplc="14090001" w:tentative="1">
+      <w:start w:val="1"/>
+      <w:numFmt w:val="bullet"/>
+      <w:lvlText w:val=""/>
+      <w:lvlJc w:val="left"/>
+      <w:pPr>
+        <w:ind w:left="5040" w:hanging="360"/>
+      </w:pPr>
+      <w:rPr>
+        <w:rFonts w:ascii="Symbol" w:hAnsi="Symbol" w:hint="default"/>
+      </w:rPr>
+    </w:lvl>
+    <w:lvl w:ilvl="7" w:tplc="14090003" w:tentative="1">
+      <w:start w:val="1"/>
+      <w:numFmt w:val="bullet"/>
+      <w:lvlText w:val="o"/>
+      <w:lvlJc w:val="left"/>
+      <w:pPr>
+        <w:ind w:left="5760" w:hanging="360"/>
+      </w:pPr>
+      <w:rPr>
+        <w:rFonts w:ascii="Courier New" w:hAnsi="Courier New" w:cs="Courier New" w:hint="default"/>
+      </w:rPr>
+    </w:lvl>
+    <w:lvl w:ilvl="8" w:tplc="14090005" w:tentative="1">
+      <w:start w:val="1"/>
+      <w:numFmt w:val="bullet"/>
+      <w:lvlText w:val=""/>
+      <w:lvlJc w:val="left"/>
+      <w:pPr>
+        <w:ind w:left="6480" w:hanging="360"/>
+      </w:pPr>
+      <w:rPr>
+        <w:rFonts w:ascii="Wingdings" w:hAnsi="Wingdings" w:hint="default"/>
+      </w:rPr>
+    </w:lvl>
+  </w:abstractNum>
+  <w:abstractNum w:abstractNumId="8" w15:restartNumberingAfterBreak="0">
+    <w:nsid w:val="60376063"/>
+    <w:multiLevelType w:val="hybridMultilevel"/>
+    <w:tmpl w:val="0BA62572"/>
+    <w:lvl w:ilvl="0" w:tplc="14090001">
+      <w:start w:val="1"/>
+      <w:numFmt w:val="bullet"/>
+      <w:lvlText w:val=""/>
+      <w:lvlJc w:val="left"/>
+      <w:pPr>
+        <w:ind w:left="720" w:hanging="360"/>
+      </w:pPr>
+      <w:rPr>
+        <w:rFonts w:ascii="Symbol" w:hAnsi="Symbol" w:hint="default"/>
+      </w:rPr>
+    </w:lvl>
+    <w:lvl w:ilvl="1" w:tplc="14090003">
+      <w:start w:val="1"/>
+      <w:numFmt w:val="bullet"/>
+      <w:lvlText w:val="o"/>
+      <w:lvlJc w:val="left"/>
+      <w:pPr>
+        <w:ind w:left="1440" w:hanging="360"/>
+      </w:pPr>
+      <w:rPr>
+        <w:rFonts w:ascii="Courier New" w:hAnsi="Courier New" w:cs="Courier New" w:hint="default"/>
+      </w:rPr>
+    </w:lvl>
+    <w:lvl w:ilvl="2" w:tplc="14090005" w:tentative="1">
+      <w:start w:val="1"/>
+      <w:numFmt w:val="bullet"/>
+      <w:lvlText w:val=""/>
+      <w:lvlJc w:val="left"/>
+      <w:pPr>
+        <w:ind w:left="2160" w:hanging="360"/>
+      </w:pPr>
+      <w:rPr>
+        <w:rFonts w:ascii="Wingdings" w:hAnsi="Wingdings" w:hint="default"/>
+      </w:rPr>
+    </w:lvl>
+    <w:lvl w:ilvl="3" w:tplc="14090001" w:tentative="1">
+      <w:start w:val="1"/>
+      <w:numFmt w:val="bullet"/>
+      <w:lvlText w:val=""/>
+      <w:lvlJc w:val="left"/>
+      <w:pPr>
+        <w:ind w:left="2880" w:hanging="360"/>
+      </w:pPr>
+      <w:rPr>
+        <w:rFonts w:ascii="Symbol" w:hAnsi="Symbol" w:hint="default"/>
+      </w:rPr>
+    </w:lvl>
+    <w:lvl w:ilvl="4" w:tplc="14090003" w:tentative="1">
+      <w:start w:val="1"/>
+      <w:numFmt w:val="bullet"/>
+      <w:lvlText w:val="o"/>
+      <w:lvlJc w:val="left"/>
+      <w:pPr>
+        <w:ind w:left="3600" w:hanging="360"/>
+      </w:pPr>
+      <w:rPr>
+        <w:rFonts w:ascii="Courier New" w:hAnsi="Courier New" w:cs="Courier New" w:hint="default"/>
+      </w:rPr>
+    </w:lvl>
+    <w:lvl w:ilvl="5" w:tplc="14090005" w:tentative="1">
+      <w:start w:val="1"/>
+      <w:numFmt w:val="bullet"/>
+      <w:lvlText w:val=""/>
+      <w:lvlJc w:val="left"/>
+      <w:pPr>
+        <w:ind w:left="4320" w:hanging="360"/>
+      </w:pPr>
+      <w:rPr>
+        <w:rFonts w:ascii="Wingdings" w:hAnsi="Wingdings" w:hint="default"/>
+      </w:rPr>
+    </w:lvl>
+    <w:lvl w:ilvl="6" w:tplc="14090001" w:tentative="1">
+      <w:start w:val="1"/>
+      <w:numFmt w:val="bullet"/>
+      <w:lvlText w:val=""/>
+      <w:lvlJc w:val="left"/>
+      <w:pPr>
+        <w:ind w:left="5040" w:hanging="360"/>
+      </w:pPr>
+      <w:rPr>
+        <w:rFonts w:ascii="Symbol" w:hAnsi="Symbol" w:hint="default"/>
+      </w:rPr>
+    </w:lvl>
+    <w:lvl w:ilvl="7" w:tplc="14090003" w:tentative="1">
+      <w:start w:val="1"/>
+      <w:numFmt w:val="bullet"/>
+      <w:lvlText w:val="o"/>
+      <w:lvlJc w:val="left"/>
+      <w:pPr>
+        <w:ind w:left="5760" w:hanging="360"/>
+      </w:pPr>
+      <w:rPr>
+        <w:rFonts w:ascii="Courier New" w:hAnsi="Courier New" w:cs="Courier New" w:hint="default"/>
+      </w:rPr>
+    </w:lvl>
+    <w:lvl w:ilvl="8" w:tplc="14090005" w:tentative="1">
+      <w:start w:val="1"/>
+      <w:numFmt w:val="bullet"/>
+      <w:lvlText w:val=""/>
+      <w:lvlJc w:val="left"/>
+      <w:pPr>
+        <w:ind w:left="6480" w:hanging="360"/>
+      </w:pPr>
+      <w:rPr>
+        <w:rFonts w:ascii="Wingdings" w:hAnsi="Wingdings" w:hint="default"/>
+      </w:rPr>
+    </w:lvl>
+  </w:abstractNum>
+  <w:abstractNum w:abstractNumId="9" w15:restartNumberingAfterBreak="0">
+    <w:nsid w:val="66743AAE"/>
+    <w:multiLevelType w:val="hybridMultilevel"/>
+    <w:tmpl w:val="773EEDC8"/>
+    <w:lvl w:ilvl="0" w:tplc="14090001">
+      <w:start w:val="1"/>
+      <w:numFmt w:val="bullet"/>
+      <w:lvlText w:val=""/>
+      <w:lvlJc w:val="left"/>
+      <w:pPr>
+        <w:ind w:left="720" w:hanging="360"/>
+      </w:pPr>
+      <w:rPr>
+        <w:rFonts w:ascii="Symbol" w:hAnsi="Symbol" w:hint="default"/>
+      </w:rPr>
+    </w:lvl>
+    <w:lvl w:ilvl="1" w:tplc="14090003" w:tentative="1">
+      <w:start w:val="1"/>
+      <w:numFmt w:val="bullet"/>
+      <w:lvlText w:val="o"/>
+      <w:lvlJc w:val="left"/>
+      <w:pPr>
+        <w:ind w:left="1440" w:hanging="360"/>
+      </w:pPr>
+      <w:rPr>
+        <w:rFonts w:ascii="Courier New" w:hAnsi="Courier New" w:cs="Courier New" w:hint="default"/>
+      </w:rPr>
+    </w:lvl>
+    <w:lvl w:ilvl="2" w:tplc="14090005" w:tentative="1">
+      <w:start w:val="1"/>
+      <w:numFmt w:val="bullet"/>
+      <w:lvlText w:val=""/>
+      <w:lvlJc w:val="left"/>
+      <w:pPr>
+        <w:ind w:left="2160" w:hanging="360"/>
+      </w:pPr>
+      <w:rPr>
+        <w:rFonts w:ascii="Wingdings" w:hAnsi="Wingdings" w:hint="default"/>
+      </w:rPr>
+    </w:lvl>
+    <w:lvl w:ilvl="3" w:tplc="14090001" w:tentative="1">
+      <w:start w:val="1"/>
+      <w:numFmt w:val="bullet"/>
+      <w:lvlText w:val=""/>
+      <w:lvlJc w:val="left"/>
+      <w:pPr>
+        <w:ind w:left="2880" w:hanging="360"/>
+      </w:pPr>
+      <w:rPr>
+        <w:rFonts w:ascii="Symbol" w:hAnsi="Symbol" w:hint="default"/>
+      </w:rPr>
+    </w:lvl>
+    <w:lvl w:ilvl="4" w:tplc="14090003" w:tentative="1">
+      <w:start w:val="1"/>
+      <w:numFmt w:val="bullet"/>
+      <w:lvlText w:val="o"/>
+      <w:lvlJc w:val="left"/>
+      <w:pPr>
+        <w:ind w:left="3600" w:hanging="360"/>
+      </w:pPr>
+      <w:rPr>
+        <w:rFonts w:ascii="Courier New" w:hAnsi="Courier New" w:cs="Courier New" w:hint="default"/>
+      </w:rPr>
+    </w:lvl>
+    <w:lvl w:ilvl="5" w:tplc="14090005" w:tentative="1">
+      <w:start w:val="1"/>
+      <w:numFmt w:val="bullet"/>
+      <w:lvlText w:val=""/>
+      <w:lvlJc w:val="left"/>
+      <w:pPr>
+        <w:ind w:left="4320" w:hanging="360"/>
+      </w:pPr>
+      <w:rPr>
+        <w:rFonts w:ascii="Wingdings" w:hAnsi="Wingdings" w:hint="default"/>
+      </w:rPr>
+    </w:lvl>
+    <w:lvl w:ilvl="6" w:tplc="14090001" w:tentative="1">
+      <w:start w:val="1"/>
+      <w:numFmt w:val="bullet"/>
+      <w:lvlText w:val=""/>
+      <w:lvlJc w:val="left"/>
+      <w:pPr>
+        <w:ind w:left="5040" w:hanging="360"/>
+      </w:pPr>
+      <w:rPr>
+        <w:rFonts w:ascii="Symbol" w:hAnsi="Symbol" w:hint="default"/>
+      </w:rPr>
+    </w:lvl>
+    <w:lvl w:ilvl="7" w:tplc="14090003" w:tentative="1">
+      <w:start w:val="1"/>
+      <w:numFmt w:val="bullet"/>
+      <w:lvlText w:val="o"/>
+      <w:lvlJc w:val="left"/>
+      <w:pPr>
+        <w:ind w:left="5760" w:hanging="360"/>
+      </w:pPr>
+      <w:rPr>
+        <w:rFonts w:ascii="Courier New" w:hAnsi="Courier New" w:cs="Courier New" w:hint="default"/>
+      </w:rPr>
+    </w:lvl>
+    <w:lvl w:ilvl="8" w:tplc="14090005" w:tentative="1">
+      <w:start w:val="1"/>
+      <w:numFmt w:val="bullet"/>
+      <w:lvlText w:val=""/>
+      <w:lvlJc w:val="left"/>
+      <w:pPr>
+        <w:ind w:left="6480" w:hanging="360"/>
+      </w:pPr>
+      <w:rPr>
+        <w:rFonts w:ascii="Wingdings" w:hAnsi="Wingdings" w:hint="default"/>
+      </w:rPr>
+    </w:lvl>
+  </w:abstractNum>
+  <w:abstractNum w:abstractNumId="10" w15:restartNumberingAfterBreak="0">
     <w:nsid w:val="699F5774"/>
     <w:multiLevelType w:val="hybridMultilevel"/>
     <w:tmpl w:val="871CC96C"/>
@@ -1871,7 +4125,120 @@
       </w:pPr>
     </w:lvl>
   </w:abstractNum>
-  <w:abstractNum w:abstractNumId="2" w15:restartNumberingAfterBreak="0">
+  <w:abstractNum w:abstractNumId="11" w15:restartNumberingAfterBreak="0">
+    <w:nsid w:val="6D773ABB"/>
+    <w:multiLevelType w:val="hybridMultilevel"/>
+    <w:tmpl w:val="92600BAC"/>
+    <w:lvl w:ilvl="0" w:tplc="14090001">
+      <w:start w:val="1"/>
+      <w:numFmt w:val="bullet"/>
+      <w:lvlText w:val=""/>
+      <w:lvlJc w:val="left"/>
+      <w:pPr>
+        <w:ind w:left="720" w:hanging="360"/>
+      </w:pPr>
+      <w:rPr>
+        <w:rFonts w:ascii="Symbol" w:hAnsi="Symbol" w:hint="default"/>
+      </w:rPr>
+    </w:lvl>
+    <w:lvl w:ilvl="1" w:tplc="14090003" w:tentative="1">
+      <w:start w:val="1"/>
+      <w:numFmt w:val="bullet"/>
+      <w:lvlText w:val="o"/>
+      <w:lvlJc w:val="left"/>
+      <w:pPr>
+        <w:ind w:left="1440" w:hanging="360"/>
+      </w:pPr>
+      <w:rPr>
+        <w:rFonts w:ascii="Courier New" w:hAnsi="Courier New" w:cs="Courier New" w:hint="default"/>
+      </w:rPr>
+    </w:lvl>
+    <w:lvl w:ilvl="2" w:tplc="14090005" w:tentative="1">
+      <w:start w:val="1"/>
+      <w:numFmt w:val="bullet"/>
+      <w:lvlText w:val=""/>
+      <w:lvlJc w:val="left"/>
+      <w:pPr>
+        <w:ind w:left="2160" w:hanging="360"/>
+      </w:pPr>
+      <w:rPr>
+        <w:rFonts w:ascii="Wingdings" w:hAnsi="Wingdings" w:hint="default"/>
+      </w:rPr>
+    </w:lvl>
+    <w:lvl w:ilvl="3" w:tplc="14090001" w:tentative="1">
+      <w:start w:val="1"/>
+      <w:numFmt w:val="bullet"/>
+      <w:lvlText w:val=""/>
+      <w:lvlJc w:val="left"/>
+      <w:pPr>
+        <w:ind w:left="2880" w:hanging="360"/>
+      </w:pPr>
+      <w:rPr>
+        <w:rFonts w:ascii="Symbol" w:hAnsi="Symbol" w:hint="default"/>
+      </w:rPr>
+    </w:lvl>
+    <w:lvl w:ilvl="4" w:tplc="14090003" w:tentative="1">
+      <w:start w:val="1"/>
+      <w:numFmt w:val="bullet"/>
+      <w:lvlText w:val="o"/>
+      <w:lvlJc w:val="left"/>
+      <w:pPr>
+        <w:ind w:left="3600" w:hanging="360"/>
+      </w:pPr>
+      <w:rPr>
+        <w:rFonts w:ascii="Courier New" w:hAnsi="Courier New" w:cs="Courier New" w:hint="default"/>
+      </w:rPr>
+    </w:lvl>
+    <w:lvl w:ilvl="5" w:tplc="14090005" w:tentative="1">
+      <w:start w:val="1"/>
+      <w:numFmt w:val="bullet"/>
+      <w:lvlText w:val=""/>
+      <w:lvlJc w:val="left"/>
+      <w:pPr>
+        <w:ind w:left="4320" w:hanging="360"/>
+      </w:pPr>
+      <w:rPr>
+        <w:rFonts w:ascii="Wingdings" w:hAnsi="Wingdings" w:hint="default"/>
+      </w:rPr>
+    </w:lvl>
+    <w:lvl w:ilvl="6" w:tplc="14090001" w:tentative="1">
+      <w:start w:val="1"/>
+      <w:numFmt w:val="bullet"/>
+      <w:lvlText w:val=""/>
+      <w:lvlJc w:val="left"/>
+      <w:pPr>
+        <w:ind w:left="5040" w:hanging="360"/>
+      </w:pPr>
+      <w:rPr>
+        <w:rFonts w:ascii="Symbol" w:hAnsi="Symbol" w:hint="default"/>
+      </w:rPr>
+    </w:lvl>
+    <w:lvl w:ilvl="7" w:tplc="14090003" w:tentative="1">
+      <w:start w:val="1"/>
+      <w:numFmt w:val="bullet"/>
+      <w:lvlText w:val="o"/>
+      <w:lvlJc w:val="left"/>
+      <w:pPr>
+        <w:ind w:left="5760" w:hanging="360"/>
+      </w:pPr>
+      <w:rPr>
+        <w:rFonts w:ascii="Courier New" w:hAnsi="Courier New" w:cs="Courier New" w:hint="default"/>
+      </w:rPr>
+    </w:lvl>
+    <w:lvl w:ilvl="8" w:tplc="14090005" w:tentative="1">
+      <w:start w:val="1"/>
+      <w:numFmt w:val="bullet"/>
+      <w:lvlText w:val=""/>
+      <w:lvlJc w:val="left"/>
+      <w:pPr>
+        <w:ind w:left="6480" w:hanging="360"/>
+      </w:pPr>
+      <w:rPr>
+        <w:rFonts w:ascii="Wingdings" w:hAnsi="Wingdings" w:hint="default"/>
+      </w:rPr>
+    </w:lvl>
+  </w:abstractNum>
+  <w:abstractNum w:abstractNumId="12" w15:restartNumberingAfterBreak="0">
     <w:nsid w:val="711A3529"/>
     <w:multiLevelType w:val="hybridMultilevel"/>
     <w:tmpl w:val="9684E584"/>
@@ -1960,14 +4327,276 @@
       </w:pPr>
     </w:lvl>
   </w:abstractNum>
+  <w:abstractNum w:abstractNumId="13" w15:restartNumberingAfterBreak="0">
+    <w:nsid w:val="73EE36B7"/>
+    <w:multiLevelType w:val="hybridMultilevel"/>
+    <w:tmpl w:val="9D705CAE"/>
+    <w:lvl w:ilvl="0" w:tplc="14090001">
+      <w:start w:val="1"/>
+      <w:numFmt w:val="bullet"/>
+      <w:lvlText w:val=""/>
+      <w:lvlJc w:val="left"/>
+      <w:pPr>
+        <w:ind w:left="720" w:hanging="360"/>
+      </w:pPr>
+      <w:rPr>
+        <w:rFonts w:ascii="Symbol" w:hAnsi="Symbol" w:hint="default"/>
+      </w:rPr>
+    </w:lvl>
+    <w:lvl w:ilvl="1" w:tplc="14090003" w:tentative="1">
+      <w:start w:val="1"/>
+      <w:numFmt w:val="bullet"/>
+      <w:lvlText w:val="o"/>
+      <w:lvlJc w:val="left"/>
+      <w:pPr>
+        <w:ind w:left="1440" w:hanging="360"/>
+      </w:pPr>
+      <w:rPr>
+        <w:rFonts w:ascii="Courier New" w:hAnsi="Courier New" w:cs="Courier New" w:hint="default"/>
+      </w:rPr>
+    </w:lvl>
+    <w:lvl w:ilvl="2" w:tplc="14090005" w:tentative="1">
+      <w:start w:val="1"/>
+      <w:numFmt w:val="bullet"/>
+      <w:lvlText w:val=""/>
+      <w:lvlJc w:val="left"/>
+      <w:pPr>
+        <w:ind w:left="2160" w:hanging="360"/>
+      </w:pPr>
+      <w:rPr>
+        <w:rFonts w:ascii="Wingdings" w:hAnsi="Wingdings" w:hint="default"/>
+      </w:rPr>
+    </w:lvl>
+    <w:lvl w:ilvl="3" w:tplc="14090001" w:tentative="1">
+      <w:start w:val="1"/>
+      <w:numFmt w:val="bullet"/>
+      <w:lvlText w:val=""/>
+      <w:lvlJc w:val="left"/>
+      <w:pPr>
+        <w:ind w:left="2880" w:hanging="360"/>
+      </w:pPr>
+      <w:rPr>
+        <w:rFonts w:ascii="Symbol" w:hAnsi="Symbol" w:hint="default"/>
+      </w:rPr>
+    </w:lvl>
+    <w:lvl w:ilvl="4" w:tplc="14090003" w:tentative="1">
+      <w:start w:val="1"/>
+      <w:numFmt w:val="bullet"/>
+      <w:lvlText w:val="o"/>
+      <w:lvlJc w:val="left"/>
+      <w:pPr>
+        <w:ind w:left="3600" w:hanging="360"/>
+      </w:pPr>
+      <w:rPr>
+        <w:rFonts w:ascii="Courier New" w:hAnsi="Courier New" w:cs="Courier New" w:hint="default"/>
+      </w:rPr>
+    </w:lvl>
+    <w:lvl w:ilvl="5" w:tplc="14090005" w:tentative="1">
+      <w:start w:val="1"/>
+      <w:numFmt w:val="bullet"/>
+      <w:lvlText w:val=""/>
+      <w:lvlJc w:val="left"/>
+      <w:pPr>
+        <w:ind w:left="4320" w:hanging="360"/>
+      </w:pPr>
+      <w:rPr>
+        <w:rFonts w:ascii="Wingdings" w:hAnsi="Wingdings" w:hint="default"/>
+      </w:rPr>
+    </w:lvl>
+    <w:lvl w:ilvl="6" w:tplc="14090001" w:tentative="1">
+      <w:start w:val="1"/>
+      <w:numFmt w:val="bullet"/>
+      <w:lvlText w:val=""/>
+      <w:lvlJc w:val="left"/>
+      <w:pPr>
+        <w:ind w:left="5040" w:hanging="360"/>
+      </w:pPr>
+      <w:rPr>
+        <w:rFonts w:ascii="Symbol" w:hAnsi="Symbol" w:hint="default"/>
+      </w:rPr>
+    </w:lvl>
+    <w:lvl w:ilvl="7" w:tplc="14090003" w:tentative="1">
+      <w:start w:val="1"/>
+      <w:numFmt w:val="bullet"/>
+      <w:lvlText w:val="o"/>
+      <w:lvlJc w:val="left"/>
+      <w:pPr>
+        <w:ind w:left="5760" w:hanging="360"/>
+      </w:pPr>
+      <w:rPr>
+        <w:rFonts w:ascii="Courier New" w:hAnsi="Courier New" w:cs="Courier New" w:hint="default"/>
+      </w:rPr>
+    </w:lvl>
+    <w:lvl w:ilvl="8" w:tplc="14090005" w:tentative="1">
+      <w:start w:val="1"/>
+      <w:numFmt w:val="bullet"/>
+      <w:lvlText w:val=""/>
+      <w:lvlJc w:val="left"/>
+      <w:pPr>
+        <w:ind w:left="6480" w:hanging="360"/>
+      </w:pPr>
+      <w:rPr>
+        <w:rFonts w:ascii="Wingdings" w:hAnsi="Wingdings" w:hint="default"/>
+      </w:rPr>
+    </w:lvl>
+  </w:abstractNum>
+  <w:abstractNum w:abstractNumId="14" w15:restartNumberingAfterBreak="0">
+    <w:nsid w:val="7C133E7C"/>
+    <w:multiLevelType w:val="hybridMultilevel"/>
+    <w:tmpl w:val="BE8A690A"/>
+    <w:lvl w:ilvl="0" w:tplc="14090001">
+      <w:start w:val="1"/>
+      <w:numFmt w:val="bullet"/>
+      <w:lvlText w:val=""/>
+      <w:lvlJc w:val="left"/>
+      <w:pPr>
+        <w:ind w:left="720" w:hanging="360"/>
+      </w:pPr>
+      <w:rPr>
+        <w:rFonts w:ascii="Symbol" w:hAnsi="Symbol" w:hint="default"/>
+      </w:rPr>
+    </w:lvl>
+    <w:lvl w:ilvl="1" w:tplc="14090003">
+      <w:start w:val="1"/>
+      <w:numFmt w:val="bullet"/>
+      <w:lvlText w:val="o"/>
+      <w:lvlJc w:val="left"/>
+      <w:pPr>
+        <w:ind w:left="1440" w:hanging="360"/>
+      </w:pPr>
+      <w:rPr>
+        <w:rFonts w:ascii="Courier New" w:hAnsi="Courier New" w:cs="Courier New" w:hint="default"/>
+      </w:rPr>
+    </w:lvl>
+    <w:lvl w:ilvl="2" w:tplc="14090005" w:tentative="1">
+      <w:start w:val="1"/>
+      <w:numFmt w:val="bullet"/>
+      <w:lvlText w:val=""/>
+      <w:lvlJc w:val="left"/>
+      <w:pPr>
+        <w:ind w:left="2160" w:hanging="360"/>
+      </w:pPr>
+      <w:rPr>
+        <w:rFonts w:ascii="Wingdings" w:hAnsi="Wingdings" w:hint="default"/>
+      </w:rPr>
+    </w:lvl>
+    <w:lvl w:ilvl="3" w:tplc="14090001" w:tentative="1">
+      <w:start w:val="1"/>
+      <w:numFmt w:val="bullet"/>
+      <w:lvlText w:val=""/>
+      <w:lvlJc w:val="left"/>
+      <w:pPr>
+        <w:ind w:left="2880" w:hanging="360"/>
+      </w:pPr>
+      <w:rPr>
+        <w:rFonts w:ascii="Symbol" w:hAnsi="Symbol" w:hint="default"/>
+      </w:rPr>
+    </w:lvl>
+    <w:lvl w:ilvl="4" w:tplc="14090003" w:tentative="1">
+      <w:start w:val="1"/>
+      <w:numFmt w:val="bullet"/>
+      <w:lvlText w:val="o"/>
+      <w:lvlJc w:val="left"/>
+      <w:pPr>
+        <w:ind w:left="3600" w:hanging="360"/>
+      </w:pPr>
+      <w:rPr>
+        <w:rFonts w:ascii="Courier New" w:hAnsi="Courier New" w:cs="Courier New" w:hint="default"/>
+      </w:rPr>
+    </w:lvl>
+    <w:lvl w:ilvl="5" w:tplc="14090005" w:tentative="1">
+      <w:start w:val="1"/>
+      <w:numFmt w:val="bullet"/>
+      <w:lvlText w:val=""/>
+      <w:lvlJc w:val="left"/>
+      <w:pPr>
+        <w:ind w:left="4320" w:hanging="360"/>
+      </w:pPr>
+      <w:rPr>
+        <w:rFonts w:ascii="Wingdings" w:hAnsi="Wingdings" w:hint="default"/>
+      </w:rPr>
+    </w:lvl>
+    <w:lvl w:ilvl="6" w:tplc="14090001" w:tentative="1">
+      <w:start w:val="1"/>
+      <w:numFmt w:val="bullet"/>
+      <w:lvlText w:val=""/>
+      <w:lvlJc w:val="left"/>
+      <w:pPr>
+        <w:ind w:left="5040" w:hanging="360"/>
+      </w:pPr>
+      <w:rPr>
+        <w:rFonts w:ascii="Symbol" w:hAnsi="Symbol" w:hint="default"/>
+      </w:rPr>
+    </w:lvl>
+    <w:lvl w:ilvl="7" w:tplc="14090003" w:tentative="1">
+      <w:start w:val="1"/>
+      <w:numFmt w:val="bullet"/>
+      <w:lvlText w:val="o"/>
+      <w:lvlJc w:val="left"/>
+      <w:pPr>
+        <w:ind w:left="5760" w:hanging="360"/>
+      </w:pPr>
+      <w:rPr>
+        <w:rFonts w:ascii="Courier New" w:hAnsi="Courier New" w:cs="Courier New" w:hint="default"/>
+      </w:rPr>
+    </w:lvl>
+    <w:lvl w:ilvl="8" w:tplc="14090005" w:tentative="1">
+      <w:start w:val="1"/>
+      <w:numFmt w:val="bullet"/>
+      <w:lvlText w:val=""/>
+      <w:lvlJc w:val="left"/>
+      <w:pPr>
+        <w:ind w:left="6480" w:hanging="360"/>
+      </w:pPr>
+      <w:rPr>
+        <w:rFonts w:ascii="Wingdings" w:hAnsi="Wingdings" w:hint="default"/>
+      </w:rPr>
+    </w:lvl>
+  </w:abstractNum>
   <w:num w:numId="1" w16cid:durableId="577397905">
+    <w:abstractNumId w:val="4"/>
+  </w:num>
+  <w:num w:numId="2" w16cid:durableId="949897325">
+    <w:abstractNumId w:val="12"/>
+  </w:num>
+  <w:num w:numId="3" w16cid:durableId="377778498">
+    <w:abstractNumId w:val="10"/>
+  </w:num>
+  <w:num w:numId="4" w16cid:durableId="1892302338">
     <w:abstractNumId w:val="0"/>
   </w:num>
-  <w:num w:numId="2" w16cid:durableId="949897325">
+  <w:num w:numId="5" w16cid:durableId="592781993">
+    <w:abstractNumId w:val="6"/>
+  </w:num>
+  <w:num w:numId="6" w16cid:durableId="559167840">
+    <w:abstractNumId w:val="7"/>
+  </w:num>
+  <w:num w:numId="7" w16cid:durableId="2122529658">
+    <w:abstractNumId w:val="14"/>
+  </w:num>
+  <w:num w:numId="8" w16cid:durableId="1856267709">
+    <w:abstractNumId w:val="8"/>
+  </w:num>
+  <w:num w:numId="9" w16cid:durableId="683242557">
     <w:abstractNumId w:val="2"/>
   </w:num>
-  <w:num w:numId="3" w16cid:durableId="377778498">
+  <w:num w:numId="10" w16cid:durableId="1901359242">
+    <w:abstractNumId w:val="3"/>
+  </w:num>
+  <w:num w:numId="11" w16cid:durableId="1105616208">
     <w:abstractNumId w:val="1"/>
+  </w:num>
+  <w:num w:numId="12" w16cid:durableId="311250654">
+    <w:abstractNumId w:val="11"/>
+  </w:num>
+  <w:num w:numId="13" w16cid:durableId="1312831617">
+    <w:abstractNumId w:val="13"/>
+  </w:num>
+  <w:num w:numId="14" w16cid:durableId="258879329">
+    <w:abstractNumId w:val="5"/>
+  </w:num>
+  <w:num w:numId="15" w16cid:durableId="1880120048">
+    <w:abstractNumId w:val="9"/>
   </w:num>
 </w:numbering>
 </file>
@@ -2987,6 +5616,25 @@
       <w:u w:val="single"/>
     </w:rPr>
   </w:style>
+  <w:style w:type="table" w:styleId="TableGrid">
+    <w:name w:val="Table Grid"/>
+    <w:basedOn w:val="TableNormal"/>
+    <w:uiPriority w:val="39"/>
+    <w:rsid w:val="009C5F63"/>
+    <w:pPr>
+      <w:spacing w:after="0" w:line="240" w:lineRule="auto"/>
+    </w:pPr>
+    <w:tblPr>
+      <w:tblBorders>
+        <w:top w:val="single" w:sz="4" w:space="0" w:color="auto"/>
+        <w:left w:val="single" w:sz="4" w:space="0" w:color="auto"/>
+        <w:bottom w:val="single" w:sz="4" w:space="0" w:color="auto"/>
+        <w:right w:val="single" w:sz="4" w:space="0" w:color="auto"/>
+        <w:insideH w:val="single" w:sz="4" w:space="0" w:color="auto"/>
+        <w:insideV w:val="single" w:sz="4" w:space="0" w:color="auto"/>
+      </w:tblBorders>
+    </w:tblPr>
+  </w:style>
 </w:styles>
 </file>
 

</xml_diff>